<commit_message>
399865: [Composite Diagram] Composite structure diagram editor shall support the behavior port notation. https://bugs.eclipse.org/bugs/show_bug.cgi?id=399865
</commit_message>
<xml_diff>
--- a/doc/DevelopperDocuments/plugins/uml/diagram/CompositeDiagram/docs/CompositeDiagramDeveloper.docx
+++ b/doc/DevelopperDocuments/plugins/uml/diagram/CompositeDiagram/docs/CompositeDiagramDeveloper.docx
@@ -2,8 +2,8 @@
 <file path=word/document.xml><?xml version="1.0" encoding="utf-8"?>
 <w:document xmlns:wpc="http://schemas.microsoft.com/office/word/2010/wordprocessingCanvas" xmlns:mc="http://schemas.openxmlformats.org/markup-compatibility/2006" xmlns:o="urn:schemas-microsoft-com:office:office" xmlns:r="http://schemas.openxmlformats.org/officeDocument/2006/relationships" xmlns:m="http://schemas.openxmlformats.org/officeDocument/2006/math" xmlns:v="urn:schemas-microsoft-com:vml" xmlns:wp14="http://schemas.microsoft.com/office/word/2010/wordprocessingDrawing" xmlns:wp="http://schemas.openxmlformats.org/drawingml/2006/wordprocessingDrawing" xmlns:w10="urn:schemas-microsoft-com:office:word" xmlns:w="http://schemas.openxmlformats.org/wordprocessingml/2006/main" xmlns:w14="http://schemas.microsoft.com/office/word/2010/wordml" xmlns:wpg="http://schemas.microsoft.com/office/word/2010/wordprocessingGroup" xmlns:wpi="http://schemas.microsoft.com/office/word/2010/wordprocessingInk" xmlns:wne="http://schemas.microsoft.com/office/word/2006/wordml" xmlns:wps="http://schemas.microsoft.com/office/word/2010/wordprocessingShape" mc:Ignorable="w14 wp14">
   <w:body>
-    <w:bookmarkStart w:id="0" w:name="OLE_LINK2" w:displacedByCustomXml="next"/>
-    <w:bookmarkStart w:id="1" w:name="OLE_LINK1" w:displacedByCustomXml="next"/>
+    <w:bookmarkStart w:id="0" w:name="OLE_LINK1" w:displacedByCustomXml="next"/>
+    <w:bookmarkStart w:id="1" w:name="OLE_LINK2" w:displacedByCustomXml="next"/>
     <w:sdt>
       <w:sdtPr>
         <w:rPr>
@@ -42,9 +42,6 @@
                 </w:rPr>
                 <w:alias w:val="Société"/>
                 <w:id w:val="13406915"/>
-                <w:placeholder>
-                  <w:docPart w:val="D4FA0B9E07D9428295E2196474B2ABBF"/>
-                </w:placeholder>
                 <w:dataBinding w:prefixMappings="xmlns:ns0='http://schemas.openxmlformats.org/officeDocument/2006/extended-properties'" w:xpath="/ns0:Properties[1]/ns0:Company[1]" w:storeItemID="{6668398D-A668-4E3E-A5EB-62B293D839F1}"/>
                 <w:text/>
               </w:sdtPr>
@@ -491,8 +488,6 @@
             <w:t>Sommaire</w:t>
           </w:r>
         </w:p>
-        <w:bookmarkStart w:id="2" w:name="_GoBack"/>
-        <w:bookmarkEnd w:id="2"/>
         <w:p>
           <w:pPr>
             <w:pStyle w:val="TM1"/>
@@ -1965,22 +1960,21 @@
           <w:lang w:val="en-US"/>
         </w:rPr>
       </w:pPr>
-      <w:bookmarkStart w:id="3" w:name="_Toc354051705"/>
+      <w:bookmarkStart w:id="2" w:name="_Toc354051705"/>
       <w:r>
         <w:rPr>
           <w:lang w:val="en-US"/>
         </w:rPr>
         <w:t>Requirements</w:t>
       </w:r>
-      <w:bookmarkEnd w:id="3"/>
-    </w:p>
-    <w:p>
-      <w:pPr>
-        <w:rPr>
-          <w:lang w:val="en-US"/>
-        </w:rPr>
-      </w:pPr>
-      <w:proofErr w:type="gramStart"/>
+      <w:bookmarkEnd w:id="2"/>
+    </w:p>
+    <w:p>
+      <w:pPr>
+        <w:rPr>
+          <w:lang w:val="en-US"/>
+        </w:rPr>
+      </w:pPr>
       <w:r>
         <w:rPr>
           <w:b/>
@@ -1992,14 +1986,7 @@
         <w:rPr>
           <w:lang w:val="en-US"/>
         </w:rPr>
-        <w:t> :</w:t>
-      </w:r>
-      <w:proofErr w:type="gramEnd"/>
-      <w:r>
-        <w:rPr>
-          <w:lang w:val="en-US"/>
-        </w:rPr>
-        <w:t xml:space="preserve"> </w:t>
+        <w:t xml:space="preserve"> : </w:t>
       </w:r>
     </w:p>
     <w:p>
@@ -2155,7 +2142,7 @@
           <w:lang w:val="en-US"/>
         </w:rPr>
       </w:pPr>
-      <w:bookmarkStart w:id="4" w:name="_Toc354051706"/>
+      <w:bookmarkStart w:id="3" w:name="_Toc354051706"/>
       <w:r>
         <w:rPr>
           <w:lang w:val="en-US"/>
@@ -2168,7 +2155,7 @@
         </w:rPr>
         <w:t>s</w:t>
       </w:r>
-      <w:bookmarkEnd w:id="4"/>
+      <w:bookmarkEnd w:id="3"/>
     </w:p>
     <w:p>
       <w:r>
@@ -2220,7 +2207,7 @@
           <w:lang w:val="en-US"/>
         </w:rPr>
       </w:pPr>
-      <w:bookmarkStart w:id="5" w:name="_Toc354051707"/>
+      <w:bookmarkStart w:id="4" w:name="_Toc354051707"/>
       <w:r>
         <w:rPr>
           <w:lang w:val="en-US"/>
@@ -2228,6 +2215,47 @@
         <w:lastRenderedPageBreak/>
         <w:t>Create a port</w:t>
       </w:r>
+      <w:bookmarkEnd w:id="4"/>
+    </w:p>
+    <w:p>
+      <w:pPr>
+        <w:rPr>
+          <w:lang w:val="en-US"/>
+        </w:rPr>
+      </w:pPr>
+      <w:r>
+        <w:rPr>
+          <w:lang w:val="en-US"/>
+        </w:rPr>
+        <w:t>In the composite diagram, the user can create a port on a classifier or on a part</w:t>
+      </w:r>
+    </w:p>
+    <w:p>
+      <w:pPr>
+        <w:pStyle w:val="Titre3"/>
+        <w:rPr>
+          <w:lang w:val="en-US"/>
+        </w:rPr>
+      </w:pPr>
+      <w:bookmarkStart w:id="5" w:name="_Toc354051708"/>
+      <w:r>
+        <w:rPr>
+          <w:lang w:val="en-US"/>
+        </w:rPr>
+        <w:t>Create a behavior</w:t>
+      </w:r>
+      <w:r>
+        <w:rPr>
+          <w:lang w:val="en-US"/>
+        </w:rPr>
+        <w:t>al</w:t>
+      </w:r>
+      <w:r>
+        <w:rPr>
+          <w:lang w:val="en-US"/>
+        </w:rPr>
+        <w:t xml:space="preserve"> port</w:t>
+      </w:r>
       <w:bookmarkEnd w:id="5"/>
     </w:p>
     <w:p>
@@ -2240,22 +2268,13 @@
         <w:rPr>
           <w:lang w:val="en-US"/>
         </w:rPr>
-        <w:t>In the composite diagram, the user can create a port on a classifier or on a part</w:t>
-      </w:r>
-    </w:p>
-    <w:p>
-      <w:pPr>
-        <w:pStyle w:val="Titre3"/>
-        <w:rPr>
-          <w:lang w:val="en-US"/>
-        </w:rPr>
-      </w:pPr>
-      <w:bookmarkStart w:id="6" w:name="_Toc354051708"/>
-      <w:r>
-        <w:rPr>
-          <w:lang w:val="en-US"/>
-        </w:rPr>
-        <w:t>Create a behavior</w:t>
+        <w:t xml:space="preserve">The </w:t>
+      </w:r>
+      <w:r>
+        <w:rPr>
+          <w:lang w:val="en-US"/>
+        </w:rPr>
+        <w:t>user can create a behavior</w:t>
       </w:r>
       <w:r>
         <w:rPr>
@@ -2267,7 +2286,46 @@
         <w:rPr>
           <w:lang w:val="en-US"/>
         </w:rPr>
-        <w:t xml:space="preserve"> port</w:t>
+        <w:t xml:space="preserve"> </w:t>
+      </w:r>
+      <w:r>
+        <w:rPr>
+          <w:lang w:val="en-US"/>
+        </w:rPr>
+        <w:t>port;</w:t>
+      </w:r>
+      <w:r>
+        <w:rPr>
+          <w:lang w:val="en-US"/>
+        </w:rPr>
+        <w:t xml:space="preserve"> to do that the user create</w:t>
+      </w:r>
+      <w:r>
+        <w:rPr>
+          <w:lang w:val="en-US"/>
+        </w:rPr>
+        <w:t>s</w:t>
+      </w:r>
+      <w:r>
+        <w:rPr>
+          <w:lang w:val="en-US"/>
+        </w:rPr>
+        <w:t xml:space="preserve"> a port and set the property is behavioral to true.</w:t>
+      </w:r>
+    </w:p>
+    <w:p>
+      <w:pPr>
+        <w:pStyle w:val="Titre2"/>
+        <w:rPr>
+          <w:lang w:val="en-US"/>
+        </w:rPr>
+      </w:pPr>
+      <w:bookmarkStart w:id="6" w:name="_Toc354051709"/>
+      <w:r>
+        <w:rPr>
+          <w:lang w:val="en-US"/>
+        </w:rPr>
+        <w:t>Drop a behavioral port</w:t>
       </w:r>
       <w:bookmarkEnd w:id="6"/>
     </w:p>
@@ -2281,49 +2339,7 @@
         <w:rPr>
           <w:lang w:val="en-US"/>
         </w:rPr>
-        <w:t xml:space="preserve">The </w:t>
-      </w:r>
-      <w:r>
-        <w:rPr>
-          <w:lang w:val="en-US"/>
-        </w:rPr>
-        <w:t>user can create a behavior</w:t>
-      </w:r>
-      <w:r>
-        <w:rPr>
-          <w:lang w:val="en-US"/>
-        </w:rPr>
-        <w:t>al</w:t>
-      </w:r>
-      <w:r>
-        <w:rPr>
-          <w:lang w:val="en-US"/>
-        </w:rPr>
-        <w:t xml:space="preserve"> </w:t>
-      </w:r>
-      <w:r>
-        <w:rPr>
-          <w:lang w:val="en-US"/>
-        </w:rPr>
-        <w:t>port;</w:t>
-      </w:r>
-      <w:r>
-        <w:rPr>
-          <w:lang w:val="en-US"/>
-        </w:rPr>
-        <w:t xml:space="preserve"> to do that the user create</w:t>
-      </w:r>
-      <w:r>
-        <w:rPr>
-          <w:lang w:val="en-US"/>
-        </w:rPr>
-        <w:t>s</w:t>
-      </w:r>
-      <w:r>
-        <w:rPr>
-          <w:lang w:val="en-US"/>
-        </w:rPr>
-        <w:t xml:space="preserve"> a port and set the property is behavioral to true.</w:t>
+        <w:t>The user can drop from the model explorer the behavioral port into a composite. In this case the representation of the behavioral port must be displayed.</w:t>
       </w:r>
     </w:p>
     <w:p>
@@ -2333,12 +2349,24 @@
           <w:lang w:val="en-US"/>
         </w:rPr>
       </w:pPr>
-      <w:bookmarkStart w:id="7" w:name="_Toc354051709"/>
-      <w:r>
-        <w:rPr>
-          <w:lang w:val="en-US"/>
-        </w:rPr>
-        <w:t>Drop a behavioral port</w:t>
+      <w:bookmarkStart w:id="7" w:name="_Toc354051710"/>
+      <w:r>
+        <w:rPr>
+          <w:lang w:val="en-US"/>
+        </w:rPr>
+        <w:t>Delete from diagram a beh</w:t>
+      </w:r>
+      <w:r>
+        <w:rPr>
+          <w:lang w:val="en-US"/>
+        </w:rPr>
+        <w:t>a</w:t>
+      </w:r>
+      <w:r>
+        <w:rPr>
+          <w:lang w:val="en-US"/>
+        </w:rPr>
+        <w:t>vioral port</w:t>
       </w:r>
       <w:bookmarkEnd w:id="7"/>
     </w:p>
@@ -2352,7 +2380,7 @@
         <w:rPr>
           <w:lang w:val="en-US"/>
         </w:rPr>
-        <w:t>The user can drop from the model explorer the behavioral port into a composite. In this case the representation of the behavioral port must be displayed.</w:t>
+        <w:t>The user can remove from the diagram, the behavioral port. The symbol of the behavior disappears also.</w:t>
       </w:r>
     </w:p>
     <w:p>
@@ -2362,24 +2390,12 @@
           <w:lang w:val="en-US"/>
         </w:rPr>
       </w:pPr>
-      <w:bookmarkStart w:id="8" w:name="_Toc354051710"/>
-      <w:r>
-        <w:rPr>
-          <w:lang w:val="en-US"/>
-        </w:rPr>
-        <w:t>Delete from diagram a beh</w:t>
-      </w:r>
-      <w:r>
-        <w:rPr>
-          <w:lang w:val="en-US"/>
-        </w:rPr>
-        <w:t>a</w:t>
-      </w:r>
-      <w:r>
-        <w:rPr>
-          <w:lang w:val="en-US"/>
-        </w:rPr>
-        <w:t>vioral port</w:t>
+      <w:bookmarkStart w:id="8" w:name="_Toc354051711"/>
+      <w:r>
+        <w:rPr>
+          <w:lang w:val="en-US"/>
+        </w:rPr>
+        <w:t>Delete from model a behavioral port</w:t>
       </w:r>
       <w:bookmarkEnd w:id="8"/>
     </w:p>
@@ -2393,7 +2409,7 @@
         <w:rPr>
           <w:lang w:val="en-US"/>
         </w:rPr>
-        <w:t>The user can remove from the diagram, the behavioral port. The symbol of the behavior disappears also.</w:t>
+        <w:t>The user can remove from the model, the behavioral port. The symbol of the behavior disappears also.</w:t>
       </w:r>
     </w:p>
     <w:p>
@@ -2403,43 +2419,14 @@
           <w:lang w:val="en-US"/>
         </w:rPr>
       </w:pPr>
-      <w:bookmarkStart w:id="9" w:name="_Toc354051711"/>
-      <w:r>
-        <w:rPr>
-          <w:lang w:val="en-US"/>
-        </w:rPr>
-        <w:t>Delete from model a behavioral port</w:t>
+      <w:bookmarkStart w:id="9" w:name="_Toc354051712"/>
+      <w:r>
+        <w:rPr>
+          <w:lang w:val="en-US"/>
+        </w:rPr>
+        <w:t>Move a behavioral port</w:t>
       </w:r>
       <w:bookmarkEnd w:id="9"/>
-    </w:p>
-    <w:p>
-      <w:pPr>
-        <w:rPr>
-          <w:lang w:val="en-US"/>
-        </w:rPr>
-      </w:pPr>
-      <w:r>
-        <w:rPr>
-          <w:lang w:val="en-US"/>
-        </w:rPr>
-        <w:t>The user can remove from the model, the behavioral port. The symbol of the behavior disappears also.</w:t>
-      </w:r>
-    </w:p>
-    <w:p>
-      <w:pPr>
-        <w:pStyle w:val="Titre2"/>
-        <w:rPr>
-          <w:lang w:val="en-US"/>
-        </w:rPr>
-      </w:pPr>
-      <w:bookmarkStart w:id="10" w:name="_Toc354051712"/>
-      <w:r>
-        <w:rPr>
-          <w:lang w:val="en-US"/>
-        </w:rPr>
-        <w:t>Move a behavioral port</w:t>
-      </w:r>
-      <w:bookmarkEnd w:id="10"/>
     </w:p>
     <w:p>
       <w:pPr>
@@ -2501,7 +2488,7 @@
           <w:lang w:val="en-US"/>
         </w:rPr>
       </w:pPr>
-      <w:bookmarkStart w:id="11" w:name="_Toc354051713"/>
+      <w:bookmarkStart w:id="10" w:name="_Toc354051713"/>
       <w:r>
         <w:rPr>
           <w:lang w:val="en-US"/>
@@ -2521,40 +2508,26 @@
         </w:rPr>
         <w:t>al</w:t>
       </w:r>
-      <w:bookmarkEnd w:id="11"/>
-    </w:p>
-    <w:p>
-      <w:pPr>
-        <w:rPr>
-          <w:lang w:val="en-US"/>
-        </w:rPr>
-      </w:pPr>
-    </w:p>
-    <w:p>
-      <w:pPr>
-        <w:rPr>
-          <w:lang w:val="en-US"/>
-        </w:rPr>
-      </w:pPr>
-      <w:r>
-        <w:rPr>
-          <w:lang w:val="en-US"/>
-        </w:rPr>
-        <w:t xml:space="preserve">The following scheme represents </w:t>
-      </w:r>
-      <w:proofErr w:type="spellStart"/>
-      <w:r>
-        <w:rPr>
-          <w:lang w:val="en-US"/>
-        </w:rPr>
-        <w:t>editpart</w:t>
-      </w:r>
-      <w:proofErr w:type="spellEnd"/>
-      <w:r>
-        <w:rPr>
-          <w:lang w:val="en-US"/>
-        </w:rPr>
-        <w:t xml:space="preserve"> set to display a behavioral port.</w:t>
+      <w:bookmarkEnd w:id="10"/>
+    </w:p>
+    <w:p>
+      <w:pPr>
+        <w:rPr>
+          <w:lang w:val="en-US"/>
+        </w:rPr>
+      </w:pPr>
+    </w:p>
+    <w:p>
+      <w:pPr>
+        <w:rPr>
+          <w:lang w:val="en-US"/>
+        </w:rPr>
+      </w:pPr>
+      <w:r>
+        <w:rPr>
+          <w:lang w:val="en-US"/>
+        </w:rPr>
+        <w:t>The following scheme represents editpart set to display a behavioral port.</w:t>
       </w:r>
     </w:p>
     <w:p>
@@ -2639,28 +2612,12 @@
       <w:r>
         <w:fldChar w:fldCharType="end"/>
       </w:r>
-      <w:proofErr w:type="gramStart"/>
-      <w:r>
-        <w:rPr>
-          <w:lang w:val="en-US"/>
-        </w:rPr>
-        <w:t>:schema</w:t>
-      </w:r>
-      <w:proofErr w:type="gramEnd"/>
-      <w:r>
-        <w:rPr>
-          <w:lang w:val="en-US"/>
-        </w:rPr>
-        <w:t xml:space="preserve"> of </w:t>
-      </w:r>
-      <w:proofErr w:type="spellStart"/>
-      <w:r>
-        <w:rPr>
-          <w:lang w:val="en-US"/>
-        </w:rPr>
-        <w:t>editparts</w:t>
-      </w:r>
-      <w:proofErr w:type="spellEnd"/>
+      <w:r>
+        <w:rPr>
+          <w:lang w:val="en-US"/>
+        </w:rPr>
+        <w:t>:schema of editparts</w:t>
+      </w:r>
     </w:p>
     <w:p>
       <w:pPr>
@@ -2726,42 +2683,115 @@
         </w:rPr>
       </w:pPr>
       <w:r>
+        <w:rPr>
+          <w:lang w:val="en-US"/>
+        </w:rPr>
         <w:t xml:space="preserve">Figure </w:t>
       </w:r>
-      <w:fldSimple w:instr=" SEQ Figure \* ARABIC ">
-        <w:r>
-          <w:rPr>
-            <w:noProof/>
-          </w:rPr>
-          <w:t>2</w:t>
-        </w:r>
-      </w:fldSimple>
-      <w:r>
-        <w:t>:</w:t>
-      </w:r>
-      <w:proofErr w:type="spellStart"/>
-      <w:r>
+      <w:r>
+        <w:fldChar w:fldCharType="begin"/>
+      </w:r>
+      <w:r>
+        <w:rPr>
+          <w:lang w:val="en-US"/>
+        </w:rPr>
+        <w:instrText xml:space="preserve"> SEQ Figure \* ARABIC </w:instrText>
+      </w:r>
+      <w:r>
+        <w:fldChar w:fldCharType="separate"/>
+      </w:r>
+      <w:r>
+        <w:rPr>
+          <w:noProof/>
+          <w:lang w:val="en-US"/>
+        </w:rPr>
+        <w:t>2</w:t>
+      </w:r>
+      <w:r>
+        <w:rPr>
+          <w:noProof/>
+        </w:rPr>
+        <w:fldChar w:fldCharType="end"/>
+      </w:r>
+      <w:r>
+        <w:rPr>
+          <w:lang w:val="en-US"/>
+        </w:rPr>
+        <w:t>:BehaviorPortEditPolicy</w:t>
+      </w:r>
+    </w:p>
+    <w:p>
+      <w:pPr>
+        <w:ind w:left="0"/>
+        <w:rPr>
+          <w:b/>
+          <w:lang w:val="en-US"/>
+        </w:rPr>
+      </w:pPr>
+      <w:r>
+        <w:rPr>
+          <w:b/>
+          <w:lang w:val="en-US"/>
+        </w:rPr>
+        <w:t>PortEditPart</w:t>
+      </w:r>
+    </w:p>
+    <w:p>
+      <w:pPr>
+        <w:ind w:left="0"/>
+        <w:rPr>
+          <w:lang w:val="en-US"/>
+        </w:rPr>
+      </w:pPr>
+      <w:r>
+        <w:rPr>
+          <w:lang w:val="en-US"/>
+        </w:rPr>
+        <w:t>The portEditpart that represent the port has now an editPolicy BehaviorPortEditPolicy. This editpolicy has in charge to create notation element that represent the symbol.</w:t>
+      </w:r>
+    </w:p>
+    <w:p>
+      <w:pPr>
+        <w:ind w:left="0"/>
+        <w:rPr>
+          <w:b/>
+          <w:lang w:val="en-US"/>
+        </w:rPr>
+      </w:pPr>
+      <w:r>
+        <w:rPr>
+          <w:b/>
+          <w:lang w:val="en-US"/>
+        </w:rPr>
         <w:t>BehaviorPortEditPolicy</w:t>
       </w:r>
-      <w:proofErr w:type="spellEnd"/>
     </w:p>
     <w:p>
       <w:pPr>
         <w:ind w:left="0"/>
         <w:rPr>
-          <w:b/>
-          <w:lang w:val="en-US"/>
-        </w:rPr>
-      </w:pPr>
-      <w:proofErr w:type="spellStart"/>
-      <w:r>
-        <w:rPr>
-          <w:b/>
-          <w:lang w:val="en-US"/>
-        </w:rPr>
-        <w:t>PortEditPart</w:t>
-      </w:r>
-      <w:proofErr w:type="spellEnd"/>
+          <w:lang w:val="en-US"/>
+        </w:rPr>
+      </w:pPr>
+      <w:r>
+        <w:rPr>
+          <w:lang w:val="en-US"/>
+        </w:rPr>
+        <w:t xml:space="preserve">This editpolicy is a listener that listen the feature </w:t>
+      </w:r>
+      <w:r>
+        <w:rPr>
+          <w:i/>
+          <w:lang w:val="en-US"/>
+        </w:rPr>
+        <w:t xml:space="preserve">is_behavior </w:t>
+      </w:r>
+      <w:r>
+        <w:rPr>
+          <w:lang w:val="en-US"/>
+        </w:rPr>
+        <w:t>of the port. It launches a synchronous thread to create a notation node and the link.</w:t>
+      </w:r>
     </w:p>
     <w:p>
       <w:pPr>
@@ -2774,191 +2804,29 @@
         <w:rPr>
           <w:lang w:val="en-US"/>
         </w:rPr>
-        <w:t xml:space="preserve">The </w:t>
-      </w:r>
-      <w:proofErr w:type="spellStart"/>
-      <w:r>
-        <w:rPr>
-          <w:lang w:val="en-US"/>
-        </w:rPr>
-        <w:t>portEditpart</w:t>
-      </w:r>
-      <w:proofErr w:type="spellEnd"/>
-      <w:r>
-        <w:rPr>
-          <w:lang w:val="en-US"/>
-        </w:rPr>
-        <w:t xml:space="preserve"> that represent the port has now an </w:t>
-      </w:r>
-      <w:proofErr w:type="spellStart"/>
-      <w:r>
-        <w:rPr>
-          <w:lang w:val="en-US"/>
-        </w:rPr>
-        <w:t>editPolicy</w:t>
-      </w:r>
-      <w:proofErr w:type="spellEnd"/>
-      <w:r>
-        <w:rPr>
-          <w:lang w:val="en-US"/>
-        </w:rPr>
-        <w:t xml:space="preserve"> </w:t>
-      </w:r>
-      <w:proofErr w:type="spellStart"/>
-      <w:r>
-        <w:rPr>
-          <w:lang w:val="en-US"/>
-        </w:rPr>
-        <w:t>BehaviorPortEditPolicy</w:t>
-      </w:r>
-      <w:proofErr w:type="spellEnd"/>
-      <w:r>
-        <w:rPr>
-          <w:lang w:val="en-US"/>
-        </w:rPr>
-        <w:t xml:space="preserve">. This </w:t>
-      </w:r>
-      <w:proofErr w:type="spellStart"/>
-      <w:r>
-        <w:rPr>
-          <w:lang w:val="en-US"/>
-        </w:rPr>
-        <w:t>editpolicy</w:t>
-      </w:r>
-      <w:proofErr w:type="spellEnd"/>
-      <w:r>
-        <w:rPr>
-          <w:lang w:val="en-US"/>
-        </w:rPr>
-        <w:t xml:space="preserve"> has in charge to create notation element that represent the symbol.</w:t>
+        <w:lastRenderedPageBreak/>
+        <w:t xml:space="preserve">This editpolicy calls explicitly </w:t>
+      </w:r>
+      <w:r>
+        <w:rPr>
+          <w:i/>
+          <w:lang w:val="en-US"/>
+        </w:rPr>
+        <w:t>BehaviorPortLocator</w:t>
+      </w:r>
+      <w:r>
+        <w:rPr>
+          <w:lang w:val="en-US"/>
+        </w:rPr>
+        <w:t xml:space="preserve">  in order to place the symbol behavior at the good place (inside the composite).</w:t>
       </w:r>
     </w:p>
     <w:p>
       <w:pPr>
         <w:ind w:left="0"/>
         <w:rPr>
-          <w:b/>
-          <w:lang w:val="en-US"/>
-        </w:rPr>
-      </w:pPr>
-      <w:proofErr w:type="spellStart"/>
-      <w:r>
-        <w:rPr>
-          <w:b/>
-          <w:lang w:val="en-US"/>
-        </w:rPr>
-        <w:t>BehaviorPortEditPolicy</w:t>
-      </w:r>
-      <w:proofErr w:type="spellEnd"/>
-    </w:p>
-    <w:p>
-      <w:pPr>
-        <w:ind w:left="0"/>
-        <w:rPr>
-          <w:lang w:val="en-US"/>
-        </w:rPr>
-      </w:pPr>
-      <w:r>
-        <w:rPr>
-          <w:lang w:val="en-US"/>
-        </w:rPr>
-        <w:t xml:space="preserve">This </w:t>
-      </w:r>
-      <w:proofErr w:type="spellStart"/>
-      <w:r>
-        <w:rPr>
-          <w:lang w:val="en-US"/>
-        </w:rPr>
-        <w:t>editpolicy</w:t>
-      </w:r>
-      <w:proofErr w:type="spellEnd"/>
-      <w:r>
-        <w:rPr>
-          <w:lang w:val="en-US"/>
-        </w:rPr>
-        <w:t xml:space="preserve"> is a listener that listen the feature </w:t>
-      </w:r>
-      <w:proofErr w:type="spellStart"/>
-      <w:r>
-        <w:rPr>
-          <w:i/>
-          <w:lang w:val="en-US"/>
-        </w:rPr>
-        <w:t>is_behavior</w:t>
-      </w:r>
-      <w:proofErr w:type="spellEnd"/>
-      <w:r>
-        <w:rPr>
-          <w:i/>
-          <w:lang w:val="en-US"/>
-        </w:rPr>
-        <w:t xml:space="preserve"> </w:t>
-      </w:r>
-      <w:r>
-        <w:rPr>
-          <w:lang w:val="en-US"/>
-        </w:rPr>
-        <w:t>of the port. It launches a synchronous thread to create a notation node and the link.</w:t>
-      </w:r>
-    </w:p>
-    <w:p>
-      <w:pPr>
-        <w:ind w:left="0"/>
-        <w:rPr>
-          <w:lang w:val="en-US"/>
-        </w:rPr>
-      </w:pPr>
-      <w:r>
-        <w:rPr>
-          <w:lang w:val="en-US"/>
-        </w:rPr>
-        <w:lastRenderedPageBreak/>
-        <w:t xml:space="preserve">This </w:t>
-      </w:r>
-      <w:proofErr w:type="spellStart"/>
-      <w:r>
-        <w:rPr>
-          <w:lang w:val="en-US"/>
-        </w:rPr>
-        <w:t>editpolicy</w:t>
-      </w:r>
-      <w:proofErr w:type="spellEnd"/>
-      <w:r>
-        <w:rPr>
-          <w:lang w:val="en-US"/>
-        </w:rPr>
-        <w:t xml:space="preserve"> calls explicitly </w:t>
-      </w:r>
-      <w:proofErr w:type="spellStart"/>
-      <w:proofErr w:type="gramStart"/>
-      <w:r>
-        <w:rPr>
-          <w:i/>
-          <w:lang w:val="en-US"/>
-        </w:rPr>
-        <w:t>BehaviorPortLocator</w:t>
-      </w:r>
-      <w:proofErr w:type="spellEnd"/>
-      <w:r>
-        <w:rPr>
-          <w:lang w:val="en-US"/>
-        </w:rPr>
-        <w:t xml:space="preserve">  in</w:t>
-      </w:r>
-      <w:proofErr w:type="gramEnd"/>
-      <w:r>
-        <w:rPr>
-          <w:lang w:val="en-US"/>
-        </w:rPr>
-        <w:t xml:space="preserve"> order to place the symbol behavior at the good place (inside the composite).</w:t>
-      </w:r>
-    </w:p>
-    <w:p>
-      <w:pPr>
-        <w:ind w:left="0"/>
-        <w:rPr>
           <w:noProof/>
-          <w:lang w:eastAsia="fr-FR"/>
+          <w:lang w:val="en-US" w:eastAsia="fr-FR"/>
         </w:rPr>
       </w:pPr>
     </w:p>
@@ -3026,42 +2894,109 @@
         </w:rPr>
       </w:pPr>
       <w:r>
+        <w:rPr>
+          <w:lang w:val="en-US"/>
+        </w:rPr>
         <w:t xml:space="preserve">Figure </w:t>
       </w:r>
-      <w:fldSimple w:instr=" SEQ Figure \* ARABIC ">
-        <w:r>
-          <w:rPr>
-            <w:noProof/>
-          </w:rPr>
-          <w:t>3</w:t>
-        </w:r>
-      </w:fldSimple>
-      <w:r>
-        <w:t xml:space="preserve">: </w:t>
-      </w:r>
-      <w:proofErr w:type="spellStart"/>
-      <w:r>
+      <w:r>
+        <w:fldChar w:fldCharType="begin"/>
+      </w:r>
+      <w:r>
+        <w:rPr>
+          <w:lang w:val="en-US"/>
+        </w:rPr>
+        <w:instrText xml:space="preserve"> SEQ Figure \* ARABIC </w:instrText>
+      </w:r>
+      <w:r>
+        <w:fldChar w:fldCharType="separate"/>
+      </w:r>
+      <w:r>
+        <w:rPr>
+          <w:noProof/>
+          <w:lang w:val="en-US"/>
+        </w:rPr>
+        <w:t>3</w:t>
+      </w:r>
+      <w:r>
+        <w:rPr>
+          <w:noProof/>
+        </w:rPr>
+        <w:fldChar w:fldCharType="end"/>
+      </w:r>
+      <w:r>
+        <w:rPr>
+          <w:lang w:val="en-US"/>
+        </w:rPr>
+        <w:t>: BehaviorPortEditPart</w:t>
+      </w:r>
+    </w:p>
+    <w:p>
+      <w:pPr>
+        <w:ind w:left="0"/>
+        <w:rPr>
+          <w:b/>
+          <w:lang w:val="en-US"/>
+        </w:rPr>
+      </w:pPr>
+      <w:r>
+        <w:rPr>
+          <w:b/>
+          <w:lang w:val="en-US"/>
+        </w:rPr>
         <w:t>BehaviorPortEditPart</w:t>
       </w:r>
-      <w:proofErr w:type="spellEnd"/>
     </w:p>
     <w:p>
       <w:pPr>
         <w:ind w:left="0"/>
         <w:rPr>
+          <w:lang w:val="en-US"/>
+        </w:rPr>
+      </w:pPr>
+      <w:r>
+        <w:rPr>
+          <w:lang w:val="en-US"/>
+        </w:rPr>
+        <w:t>This editpart represents the controller of the symbol behavior. In order to ensure its deletion when the port is removed from the diagram, it has got a listener BeahviorSymbolEditPolicy.</w:t>
+      </w:r>
+    </w:p>
+    <w:p>
+      <w:pPr>
+        <w:ind w:left="0"/>
+        <w:rPr>
           <w:b/>
           <w:lang w:val="en-US"/>
         </w:rPr>
       </w:pPr>
-      <w:proofErr w:type="spellStart"/>
       <w:r>
         <w:rPr>
           <w:b/>
           <w:lang w:val="en-US"/>
         </w:rPr>
-        <w:t>BehaviorPortEditPart</w:t>
-      </w:r>
-      <w:proofErr w:type="spellEnd"/>
+        <w:t>Be</w:t>
+      </w:r>
+      <w:r>
+        <w:rPr>
+          <w:b/>
+          <w:lang w:val="en-US"/>
+        </w:rPr>
+        <w:t>h</w:t>
+      </w:r>
+      <w:r>
+        <w:rPr>
+          <w:b/>
+          <w:lang w:val="en-US"/>
+        </w:rPr>
+        <w:t>a</w:t>
+      </w:r>
+      <w:r>
+        <w:rPr>
+          <w:b/>
+          <w:lang w:val="en-US"/>
+        </w:rPr>
+        <w:t>viorSymbolEditPolicy</w:t>
+      </w:r>
     </w:p>
     <w:p>
       <w:pPr>
@@ -3074,219 +3009,60 @@
         <w:rPr>
           <w:lang w:val="en-US"/>
         </w:rPr>
-        <w:t xml:space="preserve">This </w:t>
-      </w:r>
-      <w:proofErr w:type="spellStart"/>
-      <w:r>
-        <w:rPr>
-          <w:lang w:val="en-US"/>
-        </w:rPr>
-        <w:t>editpart</w:t>
-      </w:r>
-      <w:proofErr w:type="spellEnd"/>
-      <w:r>
-        <w:rPr>
-          <w:lang w:val="en-US"/>
-        </w:rPr>
-        <w:t xml:space="preserve"> represents the controller of the symbol behavior. In order to ensure its deletion when the port is removed from the diagram, it has got a listener </w:t>
-      </w:r>
-      <w:proofErr w:type="spellStart"/>
-      <w:r>
-        <w:rPr>
-          <w:lang w:val="en-US"/>
-        </w:rPr>
-        <w:t>BeahviorSymbolEditPolicy</w:t>
-      </w:r>
-      <w:proofErr w:type="spellEnd"/>
-      <w:r>
-        <w:rPr>
-          <w:lang w:val="en-US"/>
-        </w:rPr>
-        <w:t>.</w:t>
+        <w:t>This editpolicy l</w:t>
+      </w:r>
+      <w:r>
+        <w:rPr>
+          <w:lang w:val="en-US"/>
+        </w:rPr>
+        <w:t>isten the notation node of the P</w:t>
+      </w:r>
+      <w:r>
+        <w:rPr>
+          <w:lang w:val="en-US"/>
+        </w:rPr>
+        <w:t>ortEditpart, when it</w:t>
+      </w:r>
+      <w:r>
+        <w:rPr>
+          <w:lang w:val="en-US"/>
+        </w:rPr>
+        <w:t xml:space="preserve"> i</w:t>
+      </w:r>
+      <w:r>
+        <w:rPr>
+          <w:lang w:val="en-US"/>
+        </w:rPr>
+        <w:t>s removed the notation representation of the symbol is removed.</w:t>
       </w:r>
     </w:p>
     <w:p>
       <w:pPr>
         <w:ind w:left="0"/>
         <w:rPr>
+          <w:lang w:val="en-US"/>
+        </w:rPr>
+      </w:pPr>
+    </w:p>
+    <w:p>
+      <w:pPr>
+        <w:ind w:left="0"/>
+        <w:rPr>
           <w:b/>
           <w:lang w:val="en-US"/>
         </w:rPr>
       </w:pPr>
-      <w:proofErr w:type="spellStart"/>
-      <w:r>
-        <w:rPr>
-          <w:b/>
-          <w:lang w:val="en-US"/>
-        </w:rPr>
-        <w:t>Be</w:t>
-      </w:r>
-      <w:r>
-        <w:rPr>
-          <w:b/>
-          <w:lang w:val="en-US"/>
-        </w:rPr>
-        <w:t>h</w:t>
-      </w:r>
-      <w:r>
-        <w:rPr>
-          <w:b/>
-          <w:lang w:val="en-US"/>
-        </w:rPr>
-        <w:t>a</w:t>
-      </w:r>
-      <w:r>
-        <w:rPr>
-          <w:b/>
-          <w:lang w:val="en-US"/>
-        </w:rPr>
-        <w:t>viorSymbolEditPolicy</w:t>
-      </w:r>
-      <w:proofErr w:type="spellEnd"/>
-    </w:p>
-    <w:p>
-      <w:pPr>
-        <w:ind w:left="0"/>
-        <w:rPr>
-          <w:lang w:val="en-US"/>
-        </w:rPr>
-      </w:pPr>
-      <w:r>
-        <w:rPr>
-          <w:lang w:val="en-US"/>
-        </w:rPr>
-        <w:t xml:space="preserve">This </w:t>
-      </w:r>
-      <w:proofErr w:type="spellStart"/>
-      <w:r>
-        <w:rPr>
-          <w:lang w:val="en-US"/>
-        </w:rPr>
-        <w:t>editpolicy</w:t>
-      </w:r>
-      <w:proofErr w:type="spellEnd"/>
-      <w:r>
-        <w:rPr>
-          <w:lang w:val="en-US"/>
-        </w:rPr>
-        <w:t xml:space="preserve"> l</w:t>
-      </w:r>
-      <w:r>
-        <w:rPr>
-          <w:lang w:val="en-US"/>
-        </w:rPr>
-        <w:t xml:space="preserve">isten the notation node of the </w:t>
-      </w:r>
-      <w:proofErr w:type="spellStart"/>
-      <w:r>
-        <w:rPr>
-          <w:lang w:val="en-US"/>
-        </w:rPr>
-        <w:t>P</w:t>
-      </w:r>
-      <w:r>
-        <w:rPr>
-          <w:lang w:val="en-US"/>
-        </w:rPr>
-        <w:t>ortEditpart</w:t>
-      </w:r>
-      <w:proofErr w:type="spellEnd"/>
-      <w:r>
-        <w:rPr>
-          <w:lang w:val="en-US"/>
-        </w:rPr>
-        <w:t>, when it</w:t>
-      </w:r>
-      <w:r>
-        <w:rPr>
-          <w:lang w:val="en-US"/>
-        </w:rPr>
-        <w:t xml:space="preserve"> i</w:t>
-      </w:r>
-      <w:r>
-        <w:rPr>
-          <w:lang w:val="en-US"/>
-        </w:rPr>
-        <w:t>s removed the notation representation of the symbol is removed.</w:t>
-      </w:r>
-    </w:p>
-    <w:p>
-      <w:pPr>
-        <w:ind w:left="0"/>
-        <w:rPr>
-          <w:lang w:val="en-US"/>
-        </w:rPr>
-      </w:pPr>
-    </w:p>
-    <w:p>
-      <w:pPr>
-        <w:ind w:left="0"/>
-        <w:rPr>
-          <w:b/>
-          <w:lang w:val="en-US"/>
-        </w:rPr>
-      </w:pPr>
-      <w:r>
-        <w:rPr>
-          <w:lang w:val="en-US"/>
-        </w:rPr>
-        <w:t xml:space="preserve">Each </w:t>
-      </w:r>
-      <w:proofErr w:type="spellStart"/>
-      <w:r>
-        <w:rPr>
-          <w:lang w:val="en-US"/>
-        </w:rPr>
-        <w:t>editpart</w:t>
-      </w:r>
-      <w:proofErr w:type="spellEnd"/>
-      <w:r>
-        <w:rPr>
-          <w:lang w:val="en-US"/>
-        </w:rPr>
-        <w:t xml:space="preserve"> has been generated from the </w:t>
-      </w:r>
-      <w:proofErr w:type="spellStart"/>
-      <w:r>
-        <w:rPr>
-          <w:lang w:val="en-US"/>
-        </w:rPr>
-        <w:t>gmfgen</w:t>
-      </w:r>
-      <w:proofErr w:type="spellEnd"/>
-      <w:r>
-        <w:rPr>
-          <w:lang w:val="en-US"/>
-        </w:rPr>
-        <w:t xml:space="preserve">. But in the case of </w:t>
-      </w:r>
-      <w:proofErr w:type="spellStart"/>
-      <w:r>
-        <w:rPr>
-          <w:lang w:val="en-US"/>
-        </w:rPr>
-        <w:t>BehaviorPortEditPart</w:t>
-      </w:r>
-      <w:proofErr w:type="spellEnd"/>
-      <w:r>
-        <w:rPr>
-          <w:lang w:val="en-US"/>
-        </w:rPr>
-        <w:t xml:space="preserve"> and </w:t>
-      </w:r>
-      <w:proofErr w:type="spellStart"/>
-      <w:r>
-        <w:rPr>
-          <w:lang w:val="en-US"/>
-        </w:rPr>
-        <w:t>BehaviorLinkEditPart</w:t>
-      </w:r>
-      <w:proofErr w:type="spellEnd"/>
-      <w:r>
-        <w:rPr>
-          <w:lang w:val="en-US"/>
-        </w:rPr>
-        <w:t xml:space="preserve"> no semantic has been associated. In this manner, semantic command creation has not be</w:t>
+      <w:r>
+        <w:rPr>
+          <w:lang w:val="en-US"/>
+        </w:rPr>
+        <w:t xml:space="preserve">Each editpart has been generated from the gmfgen. But in the case of </w:t>
+      </w:r>
+      <w:r>
+        <w:rPr>
+          <w:lang w:val="en-US"/>
+        </w:rPr>
+        <w:t>BehaviorPortEditPart and BehaviorLinkEditPart no semantic has been associated. In this manner, semantic command creation has not be</w:t>
       </w:r>
       <w:r>
         <w:rPr>
@@ -3330,42 +3106,42 @@
           <w:lang w:val="en-US"/>
         </w:rPr>
       </w:pPr>
-      <w:bookmarkStart w:id="12" w:name="_Toc354051714"/>
+      <w:bookmarkStart w:id="11" w:name="_Toc354051714"/>
       <w:r>
         <w:rPr>
           <w:lang w:val="en-US"/>
         </w:rPr>
         <w:t>Test Use case</w:t>
       </w:r>
+      <w:bookmarkEnd w:id="11"/>
+    </w:p>
+    <w:p>
+      <w:pPr>
+        <w:pStyle w:val="Titre2"/>
+        <w:rPr>
+          <w:lang w:val="en-US"/>
+        </w:rPr>
+      </w:pPr>
+      <w:bookmarkStart w:id="12" w:name="_Toc354051715"/>
+      <w:r>
+        <w:rPr>
+          <w:lang w:val="en-US"/>
+        </w:rPr>
+        <w:t xml:space="preserve">Test the create of </w:t>
+      </w:r>
+      <w:r>
+        <w:rPr>
+          <w:lang w:val="en-US"/>
+        </w:rPr>
+        <w:t xml:space="preserve">the </w:t>
+      </w:r>
+      <w:r>
+        <w:rPr>
+          <w:lang w:val="en-US"/>
+        </w:rPr>
+        <w:t>behavioral port</w:t>
+      </w:r>
       <w:bookmarkEnd w:id="12"/>
-    </w:p>
-    <w:p>
-      <w:pPr>
-        <w:pStyle w:val="Titre2"/>
-        <w:rPr>
-          <w:lang w:val="en-US"/>
-        </w:rPr>
-      </w:pPr>
-      <w:bookmarkStart w:id="13" w:name="_Toc354051715"/>
-      <w:r>
-        <w:rPr>
-          <w:lang w:val="en-US"/>
-        </w:rPr>
-        <w:t xml:space="preserve">Test the create of </w:t>
-      </w:r>
-      <w:r>
-        <w:rPr>
-          <w:lang w:val="en-US"/>
-        </w:rPr>
-        <w:t xml:space="preserve">the </w:t>
-      </w:r>
-      <w:r>
-        <w:rPr>
-          <w:lang w:val="en-US"/>
-        </w:rPr>
-        <w:t>behavioral port</w:t>
-      </w:r>
-      <w:bookmarkEnd w:id="13"/>
     </w:p>
     <w:p>
       <w:pPr>
@@ -3378,13 +3154,79 @@
           <w:lang w:val="en-US"/>
         </w:rPr>
       </w:pPr>
-      <w:bookmarkStart w:id="14" w:name="_Toc354051716"/>
+      <w:bookmarkStart w:id="13" w:name="_Toc354051716"/>
       <w:r>
         <w:rPr>
           <w:lang w:val="en-US"/>
         </w:rPr>
         <w:t>Creation from the palette</w:t>
       </w:r>
+      <w:bookmarkEnd w:id="13"/>
+    </w:p>
+    <w:p>
+      <w:pPr>
+        <w:rPr>
+          <w:lang w:val="en-US"/>
+        </w:rPr>
+      </w:pPr>
+      <w:r>
+        <w:rPr>
+          <w:lang w:val="en-US"/>
+        </w:rPr>
+        <w:t xml:space="preserve">Create a port from the palette, </w:t>
+      </w:r>
+    </w:p>
+    <w:p>
+      <w:pPr>
+        <w:rPr>
+          <w:lang w:val="en-US"/>
+        </w:rPr>
+      </w:pPr>
+      <w:r>
+        <w:rPr>
+          <w:lang w:val="en-US"/>
+        </w:rPr>
+        <w:t>Set it as behavior, the behavior symbol must be displayed</w:t>
+      </w:r>
+    </w:p>
+    <w:p>
+      <w:pPr>
+        <w:pStyle w:val="Titre3"/>
+        <w:rPr>
+          <w:lang w:val="en-US"/>
+        </w:rPr>
+      </w:pPr>
+      <w:bookmarkStart w:id="14" w:name="_Toc354051717"/>
+      <w:r>
+        <w:rPr>
+          <w:lang w:val="en-US"/>
+        </w:rPr>
+        <w:t xml:space="preserve">Open a </w:t>
+      </w:r>
+      <w:r>
+        <w:rPr>
+          <w:lang w:val="en-US"/>
+        </w:rPr>
+        <w:t>file with a bad display of a be</w:t>
+      </w:r>
+      <w:r>
+        <w:rPr>
+          <w:lang w:val="en-US"/>
+        </w:rPr>
+        <w:t>h</w:t>
+      </w:r>
+      <w:r>
+        <w:rPr>
+          <w:lang w:val="en-US"/>
+        </w:rPr>
+        <w:t>a</w:t>
+      </w:r>
+      <w:r>
+        <w:rPr>
+          <w:lang w:val="en-US"/>
+        </w:rPr>
+        <w:t>vioral port</w:t>
+      </w:r>
       <w:bookmarkEnd w:id="14"/>
     </w:p>
     <w:p>
@@ -3397,59 +3239,35 @@
         <w:rPr>
           <w:lang w:val="en-US"/>
         </w:rPr>
-        <w:t xml:space="preserve">Create a port from the palette, </w:t>
-      </w:r>
-    </w:p>
-    <w:p>
-      <w:pPr>
-        <w:rPr>
-          <w:lang w:val="en-US"/>
-        </w:rPr>
-      </w:pPr>
-      <w:r>
-        <w:rPr>
-          <w:lang w:val="en-US"/>
-        </w:rPr>
-        <w:t>Set it as behavior, the behavior symbol must be displayed</w:t>
-      </w:r>
-    </w:p>
-    <w:p>
-      <w:pPr>
-        <w:pStyle w:val="Titre3"/>
-        <w:rPr>
-          <w:lang w:val="en-US"/>
-        </w:rPr>
-      </w:pPr>
-      <w:bookmarkStart w:id="15" w:name="_Toc354051717"/>
-      <w:r>
-        <w:rPr>
-          <w:lang w:val="en-US"/>
-        </w:rPr>
-        <w:t xml:space="preserve">Open a </w:t>
-      </w:r>
-      <w:r>
-        <w:rPr>
-          <w:lang w:val="en-US"/>
-        </w:rPr>
-        <w:t>file with a bad display of a be</w:t>
-      </w:r>
-      <w:r>
-        <w:rPr>
-          <w:lang w:val="en-US"/>
-        </w:rPr>
-        <w:t>h</w:t>
-      </w:r>
-      <w:r>
-        <w:rPr>
-          <w:lang w:val="en-US"/>
-        </w:rPr>
-        <w:t>a</w:t>
-      </w:r>
-      <w:r>
-        <w:rPr>
-          <w:lang w:val="en-US"/>
-        </w:rPr>
-        <w:t>vioral port</w:t>
+        <w:t xml:space="preserve">In the UML model the port is behavioral, but it representation is not behavior, the model was bad build. </w:t>
+      </w:r>
+    </w:p>
+    <w:p>
+      <w:pPr>
+        <w:rPr>
+          <w:lang w:val="en-US"/>
+        </w:rPr>
+      </w:pPr>
+      <w:r>
+        <w:rPr>
+          <w:lang w:val="en-US"/>
+        </w:rPr>
+        <w:t xml:space="preserve">When the model is open with papyrus, the symbol must appear. </w:t>
+      </w:r>
+    </w:p>
+    <w:p>
+      <w:pPr>
+        <w:pStyle w:val="Titre2"/>
+        <w:rPr>
+          <w:lang w:val="en-US"/>
+        </w:rPr>
+      </w:pPr>
+      <w:bookmarkStart w:id="15" w:name="_Toc354051718"/>
+      <w:r>
+        <w:rPr>
+          <w:lang w:val="en-US"/>
+        </w:rPr>
+        <w:t>Test the move a behavioral port</w:t>
       </w:r>
       <w:bookmarkEnd w:id="15"/>
     </w:p>
@@ -3463,20 +3281,7 @@
         <w:rPr>
           <w:lang w:val="en-US"/>
         </w:rPr>
-        <w:t xml:space="preserve">In the UML model the port is behavioral, but it representation is not behavior, the model was bad build. </w:t>
-      </w:r>
-    </w:p>
-    <w:p>
-      <w:pPr>
-        <w:rPr>
-          <w:lang w:val="en-US"/>
-        </w:rPr>
-      </w:pPr>
-      <w:r>
-        <w:rPr>
-          <w:lang w:val="en-US"/>
-        </w:rPr>
-        <w:t xml:space="preserve">When the model is open with papyrus, the symbol must appear. </w:t>
+        <w:t>The port must move around the composite, the behavior symbol must not follow.</w:t>
       </w:r>
     </w:p>
     <w:p>
@@ -3486,12 +3291,12 @@
           <w:lang w:val="en-US"/>
         </w:rPr>
       </w:pPr>
-      <w:bookmarkStart w:id="16" w:name="_Toc354051718"/>
-      <w:r>
-        <w:rPr>
-          <w:lang w:val="en-US"/>
-        </w:rPr>
-        <w:t>Test the move a behavioral port</w:t>
+      <w:bookmarkStart w:id="16" w:name="_Toc354051719"/>
+      <w:r>
+        <w:rPr>
+          <w:lang w:val="en-US"/>
+        </w:rPr>
+        <w:t>Test the Drop a behavioral port</w:t>
       </w:r>
       <w:bookmarkEnd w:id="16"/>
     </w:p>
@@ -3505,7 +3310,7 @@
         <w:rPr>
           <w:lang w:val="en-US"/>
         </w:rPr>
-        <w:t>The port must move around the composite, the behavior symbol must not follow.</w:t>
+        <w:t>When a behavioral port is drop, the symbol must be created.</w:t>
       </w:r>
     </w:p>
     <w:p>
@@ -3515,12 +3320,12 @@
           <w:lang w:val="en-US"/>
         </w:rPr>
       </w:pPr>
-      <w:bookmarkStart w:id="17" w:name="_Toc354051719"/>
-      <w:r>
-        <w:rPr>
-          <w:lang w:val="en-US"/>
-        </w:rPr>
-        <w:t>Test the Drop a behavioral port</w:t>
+      <w:bookmarkStart w:id="17" w:name="_Toc354051720"/>
+      <w:r>
+        <w:rPr>
+          <w:lang w:val="en-US"/>
+        </w:rPr>
+        <w:t>Test the deletion from diagram a behavioral port</w:t>
       </w:r>
       <w:bookmarkEnd w:id="17"/>
     </w:p>
@@ -3534,7 +3339,7 @@
         <w:rPr>
           <w:lang w:val="en-US"/>
         </w:rPr>
-        <w:t>When a behavioral port is drop, the symbol must be created.</w:t>
+        <w:t>When the port is deleted from the diagram, the symbol must disappear.</w:t>
       </w:r>
     </w:p>
     <w:p>
@@ -3544,12 +3349,12 @@
           <w:lang w:val="en-US"/>
         </w:rPr>
       </w:pPr>
-      <w:bookmarkStart w:id="18" w:name="_Toc354051720"/>
-      <w:r>
-        <w:rPr>
-          <w:lang w:val="en-US"/>
-        </w:rPr>
-        <w:t>Test the deletion from diagram a behavioral port</w:t>
+      <w:bookmarkStart w:id="18" w:name="_Toc354051721"/>
+      <w:r>
+        <w:rPr>
+          <w:lang w:val="en-US"/>
+        </w:rPr>
+        <w:t>Test the deletion from model a behavioral port</w:t>
       </w:r>
       <w:bookmarkEnd w:id="18"/>
     </w:p>
@@ -3563,7 +3368,7 @@
         <w:rPr>
           <w:lang w:val="en-US"/>
         </w:rPr>
-        <w:t>When the port is deleted from the diagram, the symbol must disappear.</w:t>
+        <w:t>When the port is deleted from the model, the symbol must disappear.</w:t>
       </w:r>
     </w:p>
     <w:p>
@@ -3573,27 +3378,54 @@
           <w:lang w:val="en-US"/>
         </w:rPr>
       </w:pPr>
-      <w:bookmarkStart w:id="19" w:name="_Toc354051721"/>
-      <w:r>
-        <w:rPr>
-          <w:lang w:val="en-US"/>
-        </w:rPr>
-        <w:t>Test the deletion from model a behavioral port</w:t>
-      </w:r>
+      <w:r>
+        <w:rPr>
+          <w:lang w:val="en-US"/>
+        </w:rPr>
+        <w:t>Test the move of behavioral port</w:t>
+      </w:r>
+    </w:p>
+    <w:p>
+      <w:pPr>
+        <w:rPr>
+          <w:lang w:val="en-US"/>
+        </w:rPr>
+      </w:pPr>
+      <w:r>
+        <w:rPr>
+          <w:lang w:val="en-US"/>
+        </w:rPr>
+        <w:t>The behavioral port cannot move from a container to another container</w:t>
+      </w:r>
+    </w:p>
+    <w:p>
+      <w:pPr>
+        <w:pStyle w:val="Titre2"/>
+        <w:rPr>
+          <w:lang w:val="en-US"/>
+        </w:rPr>
+      </w:pPr>
+      <w:r>
+        <w:rPr>
+          <w:lang w:val="en-US"/>
+        </w:rPr>
+        <w:t>Test the reconnection of the behavioral port link</w:t>
+      </w:r>
+    </w:p>
+    <w:p>
+      <w:pPr>
+        <w:rPr>
+          <w:lang w:val="en-US"/>
+        </w:rPr>
+      </w:pPr>
+      <w:r>
+        <w:rPr>
+          <w:lang w:val="en-US"/>
+        </w:rPr>
+        <w:t>The reconnection of the behavioral port link cannot be possible</w:t>
+      </w:r>
+      <w:bookmarkStart w:id="19" w:name="_GoBack"/>
       <w:bookmarkEnd w:id="19"/>
-    </w:p>
-    <w:p>
-      <w:pPr>
-        <w:rPr>
-          <w:lang w:val="en-US"/>
-        </w:rPr>
-      </w:pPr>
-      <w:r>
-        <w:rPr>
-          <w:lang w:val="en-US"/>
-        </w:rPr>
-        <w:t>When the port is deleted from the model, the symbol must disappear.</w:t>
-      </w:r>
     </w:p>
     <w:p>
       <w:pPr>
@@ -5545,517 +5377,6 @@
 </w:styles>
 </file>
 
-<file path=word/glossary/document.xml><?xml version="1.0" encoding="utf-8"?>
-<w:glossaryDocument xmlns:wpc="http://schemas.microsoft.com/office/word/2010/wordprocessingCanvas" xmlns:mc="http://schemas.openxmlformats.org/markup-compatibility/2006" xmlns:o="urn:schemas-microsoft-com:office:office" xmlns:r="http://schemas.openxmlformats.org/officeDocument/2006/relationships" xmlns:m="http://schemas.openxmlformats.org/officeDocument/2006/math" xmlns:v="urn:schemas-microsoft-com:vml" xmlns:wp14="http://schemas.microsoft.com/office/word/2010/wordprocessingDrawing" xmlns:wp="http://schemas.openxmlformats.org/drawingml/2006/wordprocessingDrawing" xmlns:w10="urn:schemas-microsoft-com:office:word" xmlns:w="http://schemas.openxmlformats.org/wordprocessingml/2006/main" xmlns:w14="http://schemas.microsoft.com/office/word/2010/wordml" xmlns:wpg="http://schemas.microsoft.com/office/word/2010/wordprocessingGroup" xmlns:wpi="http://schemas.microsoft.com/office/word/2010/wordprocessingInk" xmlns:wne="http://schemas.microsoft.com/office/word/2006/wordml" xmlns:wps="http://schemas.microsoft.com/office/word/2010/wordprocessingShape" mc:Ignorable="w14 wp14"/>
-</file>
-
-<file path=word/glossary/fontTable.xml><?xml version="1.0" encoding="utf-8"?>
-<w:fonts xmlns:mc="http://schemas.openxmlformats.org/markup-compatibility/2006" xmlns:r="http://schemas.openxmlformats.org/officeDocument/2006/relationships" xmlns:w="http://schemas.openxmlformats.org/wordprocessingml/2006/main" xmlns:w14="http://schemas.microsoft.com/office/word/2010/wordml" mc:Ignorable="w14">
-  <w:font w:name="Symbol">
-    <w:panose1 w:val="05050102010706020507"/>
-    <w:charset w:val="02"/>
-    <w:family w:val="roman"/>
-    <w:pitch w:val="variable"/>
-    <w:sig w:usb0="00000000" w:usb1="10000000" w:usb2="00000000" w:usb3="00000000" w:csb0="80000000" w:csb1="00000000"/>
-  </w:font>
-  <w:font w:name="Times New Roman">
-    <w:panose1 w:val="02020603050405020304"/>
-    <w:charset w:val="00"/>
-    <w:family w:val="roman"/>
-    <w:pitch w:val="variable"/>
-    <w:sig w:usb0="E0002AFF" w:usb1="C0007841" w:usb2="00000009" w:usb3="00000000" w:csb0="000001FF" w:csb1="00000000"/>
-  </w:font>
-  <w:font w:name="Courier New">
-    <w:panose1 w:val="02070309020205020404"/>
-    <w:charset w:val="00"/>
-    <w:family w:val="modern"/>
-    <w:pitch w:val="fixed"/>
-    <w:sig w:usb0="E0002AFF" w:usb1="C0007843" w:usb2="00000009" w:usb3="00000000" w:csb0="000001FF" w:csb1="00000000"/>
-  </w:font>
-  <w:font w:name="Wingdings">
-    <w:panose1 w:val="05000000000000000000"/>
-    <w:charset w:val="02"/>
-    <w:family w:val="auto"/>
-    <w:pitch w:val="variable"/>
-    <w:sig w:usb0="00000000" w:usb1="10000000" w:usb2="00000000" w:usb3="00000000" w:csb0="80000000" w:csb1="00000000"/>
-  </w:font>
-  <w:font w:name="Calibri">
-    <w:panose1 w:val="020F0502020204030204"/>
-    <w:charset w:val="00"/>
-    <w:family w:val="swiss"/>
-    <w:pitch w:val="variable"/>
-    <w:sig w:usb0="E10002FF" w:usb1="4000ACFF" w:usb2="00000009" w:usb3="00000000" w:csb0="0000019F" w:csb1="00000000"/>
-  </w:font>
-  <w:font w:name="Century Schoolbook">
-    <w:panose1 w:val="02040604050505020304"/>
-    <w:charset w:val="00"/>
-    <w:family w:val="roman"/>
-    <w:pitch w:val="variable"/>
-    <w:sig w:usb0="00000287" w:usb1="00000000" w:usb2="00000000" w:usb3="00000000" w:csb0="0000009F" w:csb1="00000000"/>
-  </w:font>
-  <w:font w:name="Tahoma">
-    <w:panose1 w:val="020B0604030504040204"/>
-    <w:charset w:val="00"/>
-    <w:family w:val="swiss"/>
-    <w:pitch w:val="variable"/>
-    <w:sig w:usb0="E1002EFF" w:usb1="C000605B" w:usb2="00000029" w:usb3="00000000" w:csb0="000101FF" w:csb1="00000000"/>
-  </w:font>
-  <w:font w:name="Cambria">
-    <w:panose1 w:val="02040503050406030204"/>
-    <w:charset w:val="00"/>
-    <w:family w:val="roman"/>
-    <w:pitch w:val="variable"/>
-    <w:sig w:usb0="E00002FF" w:usb1="400004FF" w:usb2="00000000" w:usb3="00000000" w:csb0="0000019F" w:csb1="00000000"/>
-  </w:font>
-</w:fonts>
-</file>
-
-<file path=word/glossary/settings.xml><?xml version="1.0" encoding="utf-8"?>
-<w:settings xmlns:mc="http://schemas.openxmlformats.org/markup-compatibility/2006" xmlns:o="urn:schemas-microsoft-com:office:office" xmlns:r="http://schemas.openxmlformats.org/officeDocument/2006/relationships" xmlns:m="http://schemas.openxmlformats.org/officeDocument/2006/math" xmlns:v="urn:schemas-microsoft-com:vml" xmlns:w10="urn:schemas-microsoft-com:office:word" xmlns:w="http://schemas.openxmlformats.org/wordprocessingml/2006/main" xmlns:w14="http://schemas.microsoft.com/office/word/2010/wordml" xmlns:sl="http://schemas.openxmlformats.org/schemaLibrary/2006/main" mc:Ignorable="w14">
-  <w:view w:val="normal"/>
-  <w:defaultTabStop w:val="708"/>
-  <w:hyphenationZone w:val="425"/>
-  <w:characterSpacingControl w:val="doNotCompress"/>
-  <w:compat>
-    <w:useFELayout/>
-    <w:compatSetting w:name="compatibilityMode" w:uri="http://schemas.microsoft.com/office/word" w:val="12"/>
-  </w:compat>
-  <w:rsids>
-    <w:rsidRoot w:val="00586727"/>
-    <w:rsid w:val="00063877"/>
-    <w:rsid w:val="00380646"/>
-    <w:rsid w:val="005700DB"/>
-    <w:rsid w:val="00586727"/>
-    <w:rsid w:val="00650367"/>
-    <w:rsid w:val="00AD5BA4"/>
-  </w:rsids>
-  <m:mathPr>
-    <m:mathFont m:val="Cambria Math"/>
-    <m:brkBin m:val="before"/>
-    <m:brkBinSub m:val="--"/>
-    <m:smallFrac m:val="0"/>
-    <m:dispDef/>
-    <m:lMargin m:val="0"/>
-    <m:rMargin m:val="0"/>
-    <m:defJc m:val="centerGroup"/>
-    <m:wrapIndent m:val="1440"/>
-    <m:intLim m:val="subSup"/>
-    <m:naryLim m:val="undOvr"/>
-  </m:mathPr>
-  <w:themeFontLang w:val="fr-FR"/>
-  <w:clrSchemeMapping w:bg1="light1" w:t1="dark1" w:bg2="light2" w:t2="dark2" w:accent1="accent1" w:accent2="accent2" w:accent3="accent3" w:accent4="accent4" w:accent5="accent5" w:accent6="accent6" w:hyperlink="hyperlink" w:followedHyperlink="followedHyperlink"/>
-  <w:decimalSymbol w:val=","/>
-  <w:listSeparator w:val=";"/>
-</w:settings>
-</file>
-
-<file path=word/glossary/styles.xml><?xml version="1.0" encoding="utf-8"?>
-<w:styles xmlns:mc="http://schemas.openxmlformats.org/markup-compatibility/2006" xmlns:r="http://schemas.openxmlformats.org/officeDocument/2006/relationships" xmlns:w="http://schemas.openxmlformats.org/wordprocessingml/2006/main" xmlns:w14="http://schemas.microsoft.com/office/word/2010/wordml" mc:Ignorable="w14">
-  <w:docDefaults>
-    <w:rPrDefault>
-      <w:rPr>
-        <w:rFonts w:asciiTheme="minorHAnsi" w:eastAsiaTheme="minorEastAsia" w:hAnsiTheme="minorHAnsi" w:cstheme="minorBidi"/>
-        <w:sz w:val="22"/>
-        <w:szCs w:val="22"/>
-        <w:lang w:val="fr-FR" w:eastAsia="fr-FR" w:bidi="ar-SA"/>
-      </w:rPr>
-    </w:rPrDefault>
-    <w:pPrDefault>
-      <w:pPr>
-        <w:spacing w:after="200" w:line="276" w:lineRule="auto"/>
-      </w:pPr>
-    </w:pPrDefault>
-  </w:docDefaults>
-  <w:latentStyles w:defLockedState="0" w:defUIPriority="99" w:defSemiHidden="1" w:defUnhideWhenUsed="1" w:defQFormat="0" w:count="267">
-    <w:lsdException w:name="Normal" w:semiHidden="0" w:uiPriority="0" w:unhideWhenUsed="0" w:qFormat="1"/>
-    <w:lsdException w:name="heading 1" w:semiHidden="0" w:uiPriority="9" w:unhideWhenUsed="0" w:qFormat="1"/>
-    <w:lsdException w:name="heading 2" w:uiPriority="9" w:qFormat="1"/>
-    <w:lsdException w:name="heading 3" w:uiPriority="9" w:qFormat="1"/>
-    <w:lsdException w:name="heading 4" w:uiPriority="9" w:qFormat="1"/>
-    <w:lsdException w:name="heading 5" w:uiPriority="9" w:qFormat="1"/>
-    <w:lsdException w:name="heading 6" w:uiPriority="9" w:qFormat="1"/>
-    <w:lsdException w:name="heading 7" w:uiPriority="9" w:qFormat="1"/>
-    <w:lsdException w:name="heading 8" w:uiPriority="9" w:qFormat="1"/>
-    <w:lsdException w:name="heading 9" w:uiPriority="9" w:qFormat="1"/>
-    <w:lsdException w:name="toc 1" w:uiPriority="39"/>
-    <w:lsdException w:name="toc 2" w:uiPriority="39"/>
-    <w:lsdException w:name="toc 3" w:uiPriority="39"/>
-    <w:lsdException w:name="toc 4" w:uiPriority="39"/>
-    <w:lsdException w:name="toc 5" w:uiPriority="39"/>
-    <w:lsdException w:name="toc 6" w:uiPriority="39"/>
-    <w:lsdException w:name="toc 7" w:uiPriority="39"/>
-    <w:lsdException w:name="toc 8" w:uiPriority="39"/>
-    <w:lsdException w:name="toc 9" w:uiPriority="39"/>
-    <w:lsdException w:name="caption" w:uiPriority="35" w:qFormat="1"/>
-    <w:lsdException w:name="Title" w:semiHidden="0" w:uiPriority="10" w:unhideWhenUsed="0" w:qFormat="1"/>
-    <w:lsdException w:name="Default Paragraph Font" w:uiPriority="1"/>
-    <w:lsdException w:name="Subtitle" w:semiHidden="0" w:uiPriority="11" w:unhideWhenUsed="0" w:qFormat="1"/>
-    <w:lsdException w:name="Strong" w:semiHidden="0" w:uiPriority="22" w:unhideWhenUsed="0" w:qFormat="1"/>
-    <w:lsdException w:name="Emphasis" w:semiHidden="0" w:uiPriority="20" w:unhideWhenUsed="0" w:qFormat="1"/>
-    <w:lsdException w:name="Table Grid" w:semiHidden="0" w:uiPriority="59" w:unhideWhenUsed="0"/>
-    <w:lsdException w:name="Placeholder Text" w:unhideWhenUsed="0"/>
-    <w:lsdException w:name="No Spacing" w:semiHidden="0" w:uiPriority="1" w:unhideWhenUsed="0" w:qFormat="1"/>
-    <w:lsdException w:name="Light Shading" w:semiHidden="0" w:uiPriority="60" w:unhideWhenUsed="0"/>
-    <w:lsdException w:name="Light List" w:semiHidden="0" w:uiPriority="61" w:unhideWhenUsed="0"/>
-    <w:lsdException w:name="Light Grid" w:semiHidden="0" w:uiPriority="62" w:unhideWhenUsed="0"/>
-    <w:lsdException w:name="Medium Shading 1" w:semiHidden="0" w:uiPriority="63" w:unhideWhenUsed="0"/>
-    <w:lsdException w:name="Medium Shading 2" w:semiHidden="0" w:uiPriority="64" w:unhideWhenUsed="0"/>
-    <w:lsdException w:name="Medium List 1" w:semiHidden="0" w:uiPriority="65" w:unhideWhenUsed="0"/>
-    <w:lsdException w:name="Medium List 2" w:semiHidden="0" w:uiPriority="66" w:unhideWhenUsed="0"/>
-    <w:lsdException w:name="Medium Grid 1" w:semiHidden="0" w:uiPriority="67" w:unhideWhenUsed="0"/>
-    <w:lsdException w:name="Medium Grid 2" w:semiHidden="0" w:uiPriority="68" w:unhideWhenUsed="0"/>
-    <w:lsdException w:name="Medium Grid 3" w:semiHidden="0" w:uiPriority="69" w:unhideWhenUsed="0"/>
-    <w:lsdException w:name="Dark List" w:semiHidden="0" w:uiPriority="70" w:unhideWhenUsed="0"/>
-    <w:lsdException w:name="Colorful Shading" w:semiHidden="0" w:uiPriority="71" w:unhideWhenUsed="0"/>
-    <w:lsdException w:name="Colorful List" w:semiHidden="0" w:uiPriority="72" w:unhideWhenUsed="0"/>
-    <w:lsdException w:name="Colorful Grid" w:semiHidden="0" w:uiPriority="73" w:unhideWhenUsed="0"/>
-    <w:lsdException w:name="Light Shading Accent 1" w:semiHidden="0" w:uiPriority="60" w:unhideWhenUsed="0"/>
-    <w:lsdException w:name="Light List Accent 1" w:semiHidden="0" w:uiPriority="61" w:unhideWhenUsed="0"/>
-    <w:lsdException w:name="Light Grid Accent 1" w:semiHidden="0" w:uiPriority="62" w:unhideWhenUsed="0"/>
-    <w:lsdException w:name="Medium Shading 1 Accent 1" w:semiHidden="0" w:uiPriority="63" w:unhideWhenUsed="0"/>
-    <w:lsdException w:name="Medium Shading 2 Accent 1" w:semiHidden="0" w:uiPriority="64" w:unhideWhenUsed="0"/>
-    <w:lsdException w:name="Medium List 1 Accent 1" w:semiHidden="0" w:uiPriority="65" w:unhideWhenUsed="0"/>
-    <w:lsdException w:name="Revision" w:unhideWhenUsed="0"/>
-    <w:lsdException w:name="List Paragraph" w:semiHidden="0" w:uiPriority="34" w:unhideWhenUsed="0" w:qFormat="1"/>
-    <w:lsdException w:name="Quote" w:semiHidden="0" w:uiPriority="29" w:unhideWhenUsed="0" w:qFormat="1"/>
-    <w:lsdException w:name="Intense Quote" w:semiHidden="0" w:uiPriority="30" w:unhideWhenUsed="0" w:qFormat="1"/>
-    <w:lsdException w:name="Medium List 2 Accent 1" w:semiHidden="0" w:uiPriority="66" w:unhideWhenUsed="0"/>
-    <w:lsdException w:name="Medium Grid 1 Accent 1" w:semiHidden="0" w:uiPriority="67" w:unhideWhenUsed="0"/>
-    <w:lsdException w:name="Medium Grid 2 Accent 1" w:semiHidden="0" w:uiPriority="68" w:unhideWhenUsed="0"/>
-    <w:lsdException w:name="Medium Grid 3 Accent 1" w:semiHidden="0" w:uiPriority="69" w:unhideWhenUsed="0"/>
-    <w:lsdException w:name="Dark List Accent 1" w:semiHidden="0" w:uiPriority="70" w:unhideWhenUsed="0"/>
-    <w:lsdException w:name="Colorful Shading Accent 1" w:semiHidden="0" w:uiPriority="71" w:unhideWhenUsed="0"/>
-    <w:lsdException w:name="Colorful List Accent 1" w:semiHidden="0" w:uiPriority="72" w:unhideWhenUsed="0"/>
-    <w:lsdException w:name="Colorful Grid Accent 1" w:semiHidden="0" w:uiPriority="73" w:unhideWhenUsed="0"/>
-    <w:lsdException w:name="Light Shading Accent 2" w:semiHidden="0" w:uiPriority="60" w:unhideWhenUsed="0"/>
-    <w:lsdException w:name="Light List Accent 2" w:semiHidden="0" w:uiPriority="61" w:unhideWhenUsed="0"/>
-    <w:lsdException w:name="Light Grid Accent 2" w:semiHidden="0" w:uiPriority="62" w:unhideWhenUsed="0"/>
-    <w:lsdException w:name="Medium Shading 1 Accent 2" w:semiHidden="0" w:uiPriority="63" w:unhideWhenUsed="0"/>
-    <w:lsdException w:name="Medium Shading 2 Accent 2" w:semiHidden="0" w:uiPriority="64" w:unhideWhenUsed="0"/>
-    <w:lsdException w:name="Medium List 1 Accent 2" w:semiHidden="0" w:uiPriority="65" w:unhideWhenUsed="0"/>
-    <w:lsdException w:name="Medium List 2 Accent 2" w:semiHidden="0" w:uiPriority="66" w:unhideWhenUsed="0"/>
-    <w:lsdException w:name="Medium Grid 1 Accent 2" w:semiHidden="0" w:uiPriority="67" w:unhideWhenUsed="0"/>
-    <w:lsdException w:name="Medium Grid 2 Accent 2" w:semiHidden="0" w:uiPriority="68" w:unhideWhenUsed="0"/>
-    <w:lsdException w:name="Medium Grid 3 Accent 2" w:semiHidden="0" w:uiPriority="69" w:unhideWhenUsed="0"/>
-    <w:lsdException w:name="Dark List Accent 2" w:semiHidden="0" w:uiPriority="70" w:unhideWhenUsed="0"/>
-    <w:lsdException w:name="Colorful Shading Accent 2" w:semiHidden="0" w:uiPriority="71" w:unhideWhenUsed="0"/>
-    <w:lsdException w:name="Colorful List Accent 2" w:semiHidden="0" w:uiPriority="72" w:unhideWhenUsed="0"/>
-    <w:lsdException w:name="Colorful Grid Accent 2" w:semiHidden="0" w:uiPriority="73" w:unhideWhenUsed="0"/>
-    <w:lsdException w:name="Light Shading Accent 3" w:semiHidden="0" w:uiPriority="60" w:unhideWhenUsed="0"/>
-    <w:lsdException w:name="Light List Accent 3" w:semiHidden="0" w:uiPriority="61" w:unhideWhenUsed="0"/>
-    <w:lsdException w:name="Light Grid Accent 3" w:semiHidden="0" w:uiPriority="62" w:unhideWhenUsed="0"/>
-    <w:lsdException w:name="Medium Shading 1 Accent 3" w:semiHidden="0" w:uiPriority="63" w:unhideWhenUsed="0"/>
-    <w:lsdException w:name="Medium Shading 2 Accent 3" w:semiHidden="0" w:uiPriority="64" w:unhideWhenUsed="0"/>
-    <w:lsdException w:name="Medium List 1 Accent 3" w:semiHidden="0" w:uiPriority="65" w:unhideWhenUsed="0"/>
-    <w:lsdException w:name="Medium List 2 Accent 3" w:semiHidden="0" w:uiPriority="66" w:unhideWhenUsed="0"/>
-    <w:lsdException w:name="Medium Grid 1 Accent 3" w:semiHidden="0" w:uiPriority="67" w:unhideWhenUsed="0"/>
-    <w:lsdException w:name="Medium Grid 2 Accent 3" w:semiHidden="0" w:uiPriority="68" w:unhideWhenUsed="0"/>
-    <w:lsdException w:name="Medium Grid 3 Accent 3" w:semiHidden="0" w:uiPriority="69" w:unhideWhenUsed="0"/>
-    <w:lsdException w:name="Dark List Accent 3" w:semiHidden="0" w:uiPriority="70" w:unhideWhenUsed="0"/>
-    <w:lsdException w:name="Colorful Shading Accent 3" w:semiHidden="0" w:uiPriority="71" w:unhideWhenUsed="0"/>
-    <w:lsdException w:name="Colorful List Accent 3" w:semiHidden="0" w:uiPriority="72" w:unhideWhenUsed="0"/>
-    <w:lsdException w:name="Colorful Grid Accent 3" w:semiHidden="0" w:uiPriority="73" w:unhideWhenUsed="0"/>
-    <w:lsdException w:name="Light Shading Accent 4" w:semiHidden="0" w:uiPriority="60" w:unhideWhenUsed="0"/>
-    <w:lsdException w:name="Light List Accent 4" w:semiHidden="0" w:uiPriority="61" w:unhideWhenUsed="0"/>
-    <w:lsdException w:name="Light Grid Accent 4" w:semiHidden="0" w:uiPriority="62" w:unhideWhenUsed="0"/>
-    <w:lsdException w:name="Medium Shading 1 Accent 4" w:semiHidden="0" w:uiPriority="63" w:unhideWhenUsed="0"/>
-    <w:lsdException w:name="Medium Shading 2 Accent 4" w:semiHidden="0" w:uiPriority="64" w:unhideWhenUsed="0"/>
-    <w:lsdException w:name="Medium List 1 Accent 4" w:semiHidden="0" w:uiPriority="65" w:unhideWhenUsed="0"/>
-    <w:lsdException w:name="Medium List 2 Accent 4" w:semiHidden="0" w:uiPriority="66" w:unhideWhenUsed="0"/>
-    <w:lsdException w:name="Medium Grid 1 Accent 4" w:semiHidden="0" w:uiPriority="67" w:unhideWhenUsed="0"/>
-    <w:lsdException w:name="Medium Grid 2 Accent 4" w:semiHidden="0" w:uiPriority="68" w:unhideWhenUsed="0"/>
-    <w:lsdException w:name="Medium Grid 3 Accent 4" w:semiHidden="0" w:uiPriority="69" w:unhideWhenUsed="0"/>
-    <w:lsdException w:name="Dark List Accent 4" w:semiHidden="0" w:uiPriority="70" w:unhideWhenUsed="0"/>
-    <w:lsdException w:name="Colorful Shading Accent 4" w:semiHidden="0" w:uiPriority="71" w:unhideWhenUsed="0"/>
-    <w:lsdException w:name="Colorful List Accent 4" w:semiHidden="0" w:uiPriority="72" w:unhideWhenUsed="0"/>
-    <w:lsdException w:name="Colorful Grid Accent 4" w:semiHidden="0" w:uiPriority="73" w:unhideWhenUsed="0"/>
-    <w:lsdException w:name="Light Shading Accent 5" w:semiHidden="0" w:uiPriority="60" w:unhideWhenUsed="0"/>
-    <w:lsdException w:name="Light List Accent 5" w:semiHidden="0" w:uiPriority="61" w:unhideWhenUsed="0"/>
-    <w:lsdException w:name="Light Grid Accent 5" w:semiHidden="0" w:uiPriority="62" w:unhideWhenUsed="0"/>
-    <w:lsdException w:name="Medium Shading 1 Accent 5" w:semiHidden="0" w:uiPriority="63" w:unhideWhenUsed="0"/>
-    <w:lsdException w:name="Medium Shading 2 Accent 5" w:semiHidden="0" w:uiPriority="64" w:unhideWhenUsed="0"/>
-    <w:lsdException w:name="Medium List 1 Accent 5" w:semiHidden="0" w:uiPriority="65" w:unhideWhenUsed="0"/>
-    <w:lsdException w:name="Medium List 2 Accent 5" w:semiHidden="0" w:uiPriority="66" w:unhideWhenUsed="0"/>
-    <w:lsdException w:name="Medium Grid 1 Accent 5" w:semiHidden="0" w:uiPriority="67" w:unhideWhenUsed="0"/>
-    <w:lsdException w:name="Medium Grid 2 Accent 5" w:semiHidden="0" w:uiPriority="68" w:unhideWhenUsed="0"/>
-    <w:lsdException w:name="Medium Grid 3 Accent 5" w:semiHidden="0" w:uiPriority="69" w:unhideWhenUsed="0"/>
-    <w:lsdException w:name="Dark List Accent 5" w:semiHidden="0" w:uiPriority="70" w:unhideWhenUsed="0"/>
-    <w:lsdException w:name="Colorful Shading Accent 5" w:semiHidden="0" w:uiPriority="71" w:unhideWhenUsed="0"/>
-    <w:lsdException w:name="Colorful List Accent 5" w:semiHidden="0" w:uiPriority="72" w:unhideWhenUsed="0"/>
-    <w:lsdException w:name="Colorful Grid Accent 5" w:semiHidden="0" w:uiPriority="73" w:unhideWhenUsed="0"/>
-    <w:lsdException w:name="Light Shading Accent 6" w:semiHidden="0" w:uiPriority="60" w:unhideWhenUsed="0"/>
-    <w:lsdException w:name="Light List Accent 6" w:semiHidden="0" w:uiPriority="61" w:unhideWhenUsed="0"/>
-    <w:lsdException w:name="Light Grid Accent 6" w:semiHidden="0" w:uiPriority="62" w:unhideWhenUsed="0"/>
-    <w:lsdException w:name="Medium Shading 1 Accent 6" w:semiHidden="0" w:uiPriority="63" w:unhideWhenUsed="0"/>
-    <w:lsdException w:name="Medium Shading 2 Accent 6" w:semiHidden="0" w:uiPriority="64" w:unhideWhenUsed="0"/>
-    <w:lsdException w:name="Medium List 1 Accent 6" w:semiHidden="0" w:uiPriority="65" w:unhideWhenUsed="0"/>
-    <w:lsdException w:name="Medium List 2 Accent 6" w:semiHidden="0" w:uiPriority="66" w:unhideWhenUsed="0"/>
-    <w:lsdException w:name="Medium Grid 1 Accent 6" w:semiHidden="0" w:uiPriority="67" w:unhideWhenUsed="0"/>
-    <w:lsdException w:name="Medium Grid 2 Accent 6" w:semiHidden="0" w:uiPriority="68" w:unhideWhenUsed="0"/>
-    <w:lsdException w:name="Medium Grid 3 Accent 6" w:semiHidden="0" w:uiPriority="69" w:unhideWhenUsed="0"/>
-    <w:lsdException w:name="Dark List Accent 6" w:semiHidden="0" w:uiPriority="70" w:unhideWhenUsed="0"/>
-    <w:lsdException w:name="Colorful Shading Accent 6" w:semiHidden="0" w:uiPriority="71" w:unhideWhenUsed="0"/>
-    <w:lsdException w:name="Colorful List Accent 6" w:semiHidden="0" w:uiPriority="72" w:unhideWhenUsed="0"/>
-    <w:lsdException w:name="Colorful Grid Accent 6" w:semiHidden="0" w:uiPriority="73" w:unhideWhenUsed="0"/>
-    <w:lsdException w:name="Subtle Emphasis" w:semiHidden="0" w:uiPriority="19" w:unhideWhenUsed="0" w:qFormat="1"/>
-    <w:lsdException w:name="Intense Emphasis" w:semiHidden="0" w:uiPriority="21" w:unhideWhenUsed="0" w:qFormat="1"/>
-    <w:lsdException w:name="Subtle Reference" w:semiHidden="0" w:uiPriority="31" w:unhideWhenUsed="0" w:qFormat="1"/>
-    <w:lsdException w:name="Intense Reference" w:semiHidden="0" w:uiPriority="32" w:unhideWhenUsed="0" w:qFormat="1"/>
-    <w:lsdException w:name="Book Title" w:semiHidden="0" w:uiPriority="33" w:unhideWhenUsed="0" w:qFormat="1"/>
-    <w:lsdException w:name="Bibliography" w:uiPriority="37"/>
-    <w:lsdException w:name="TOC Heading" w:uiPriority="39" w:qFormat="1"/>
-  </w:latentStyles>
-  <w:style w:type="paragraph" w:default="1" w:styleId="Normal">
-    <w:name w:val="Normal"/>
-    <w:qFormat/>
-    <w:rsid w:val="00380646"/>
-  </w:style>
-  <w:style w:type="character" w:default="1" w:styleId="Policepardfaut">
-    <w:name w:val="Default Paragraph Font"/>
-    <w:uiPriority w:val="1"/>
-    <w:semiHidden/>
-    <w:unhideWhenUsed/>
-  </w:style>
-  <w:style w:type="table" w:default="1" w:styleId="TableauNormal">
-    <w:name w:val="Normal Table"/>
-    <w:uiPriority w:val="99"/>
-    <w:semiHidden/>
-    <w:unhideWhenUsed/>
-    <w:tblPr>
-      <w:tblInd w:w="0" w:type="dxa"/>
-      <w:tblCellMar>
-        <w:top w:w="0" w:type="dxa"/>
-        <w:left w:w="108" w:type="dxa"/>
-        <w:bottom w:w="0" w:type="dxa"/>
-        <w:right w:w="108" w:type="dxa"/>
-      </w:tblCellMar>
-    </w:tblPr>
-  </w:style>
-  <w:style w:type="numbering" w:default="1" w:styleId="Aucuneliste">
-    <w:name w:val="No List"/>
-    <w:uiPriority w:val="99"/>
-    <w:semiHidden/>
-    <w:unhideWhenUsed/>
-  </w:style>
-  <w:style w:type="paragraph" w:customStyle="1" w:styleId="D4FA0B9E07D9428295E2196474B2ABBF">
-    <w:name w:val="D4FA0B9E07D9428295E2196474B2ABBF"/>
-    <w:rsid w:val="00586727"/>
-  </w:style>
-  <w:style w:type="paragraph" w:customStyle="1" w:styleId="769133808ECE4E3F9B7A3B4725F8B625">
-    <w:name w:val="769133808ECE4E3F9B7A3B4725F8B625"/>
-    <w:rsid w:val="00586727"/>
-  </w:style>
-  <w:style w:type="paragraph" w:customStyle="1" w:styleId="3BE3ED9B4AAE4FB6A5CD0C522AC6C388">
-    <w:name w:val="3BE3ED9B4AAE4FB6A5CD0C522AC6C388"/>
-    <w:rsid w:val="00586727"/>
-  </w:style>
-  <w:style w:type="paragraph" w:customStyle="1" w:styleId="E97661B3DEF1419C8B1289858AEAA513">
-    <w:name w:val="E97661B3DEF1419C8B1289858AEAA513"/>
-    <w:rsid w:val="00586727"/>
-  </w:style>
-  <w:style w:type="paragraph" w:customStyle="1" w:styleId="6B5A2115FE294D42B5DCA11941279F7A">
-    <w:name w:val="6B5A2115FE294D42B5DCA11941279F7A"/>
-    <w:rsid w:val="00586727"/>
-  </w:style>
-</w:styles>
-</file>
-
-<file path=word/glossary/stylesWithEffects.xml><?xml version="1.0" encoding="utf-8"?>
-<w:styles xmlns:wpc="http://schemas.microsoft.com/office/word/2010/wordprocessingCanvas" xmlns:mc="http://schemas.openxmlformats.org/markup-compatibility/2006" xmlns:o="urn:schemas-microsoft-com:office:office" xmlns:r="http://schemas.openxmlformats.org/officeDocument/2006/relationships" xmlns:m="http://schemas.openxmlformats.org/officeDocument/2006/math" xmlns:v="urn:schemas-microsoft-com:vml" xmlns:wp14="http://schemas.microsoft.com/office/word/2010/wordprocessingDrawing" xmlns:wp="http://schemas.openxmlformats.org/drawingml/2006/wordprocessingDrawing" xmlns:w10="urn:schemas-microsoft-com:office:word" xmlns:w="http://schemas.openxmlformats.org/wordprocessingml/2006/main" xmlns:w14="http://schemas.microsoft.com/office/word/2010/wordml" xmlns:wpg="http://schemas.microsoft.com/office/word/2010/wordprocessingGroup" xmlns:wpi="http://schemas.microsoft.com/office/word/2010/wordprocessingInk" xmlns:wne="http://schemas.microsoft.com/office/word/2006/wordml" xmlns:wps="http://schemas.microsoft.com/office/word/2010/wordprocessingShape" mc:Ignorable="w14 wp14">
-  <w:docDefaults>
-    <w:rPrDefault>
-      <w:rPr>
-        <w:rFonts w:asciiTheme="minorHAnsi" w:eastAsiaTheme="minorEastAsia" w:hAnsiTheme="minorHAnsi" w:cstheme="minorBidi"/>
-        <w:sz w:val="22"/>
-        <w:szCs w:val="22"/>
-        <w:lang w:val="fr-FR" w:eastAsia="fr-FR" w:bidi="ar-SA"/>
-      </w:rPr>
-    </w:rPrDefault>
-    <w:pPrDefault>
-      <w:pPr>
-        <w:spacing w:after="200" w:line="276" w:lineRule="auto"/>
-      </w:pPr>
-    </w:pPrDefault>
-  </w:docDefaults>
-  <w:latentStyles w:defLockedState="0" w:defUIPriority="99" w:defSemiHidden="1" w:defUnhideWhenUsed="1" w:defQFormat="0" w:count="267">
-    <w:lsdException w:name="Normal" w:semiHidden="0" w:uiPriority="0" w:unhideWhenUsed="0" w:qFormat="1"/>
-    <w:lsdException w:name="heading 1" w:semiHidden="0" w:uiPriority="9" w:unhideWhenUsed="0" w:qFormat="1"/>
-    <w:lsdException w:name="heading 2" w:uiPriority="9" w:qFormat="1"/>
-    <w:lsdException w:name="heading 3" w:uiPriority="9" w:qFormat="1"/>
-    <w:lsdException w:name="heading 4" w:uiPriority="9" w:qFormat="1"/>
-    <w:lsdException w:name="heading 5" w:uiPriority="9" w:qFormat="1"/>
-    <w:lsdException w:name="heading 6" w:uiPriority="9" w:qFormat="1"/>
-    <w:lsdException w:name="heading 7" w:uiPriority="9" w:qFormat="1"/>
-    <w:lsdException w:name="heading 8" w:uiPriority="9" w:qFormat="1"/>
-    <w:lsdException w:name="heading 9" w:uiPriority="9" w:qFormat="1"/>
-    <w:lsdException w:name="toc 1" w:uiPriority="39"/>
-    <w:lsdException w:name="toc 2" w:uiPriority="39"/>
-    <w:lsdException w:name="toc 3" w:uiPriority="39"/>
-    <w:lsdException w:name="toc 4" w:uiPriority="39"/>
-    <w:lsdException w:name="toc 5" w:uiPriority="39"/>
-    <w:lsdException w:name="toc 6" w:uiPriority="39"/>
-    <w:lsdException w:name="toc 7" w:uiPriority="39"/>
-    <w:lsdException w:name="toc 8" w:uiPriority="39"/>
-    <w:lsdException w:name="toc 9" w:uiPriority="39"/>
-    <w:lsdException w:name="caption" w:uiPriority="35" w:qFormat="1"/>
-    <w:lsdException w:name="Title" w:semiHidden="0" w:uiPriority="10" w:unhideWhenUsed="0" w:qFormat="1"/>
-    <w:lsdException w:name="Default Paragraph Font" w:uiPriority="1"/>
-    <w:lsdException w:name="Subtitle" w:semiHidden="0" w:uiPriority="11" w:unhideWhenUsed="0" w:qFormat="1"/>
-    <w:lsdException w:name="Strong" w:semiHidden="0" w:uiPriority="22" w:unhideWhenUsed="0" w:qFormat="1"/>
-    <w:lsdException w:name="Emphasis" w:semiHidden="0" w:uiPriority="20" w:unhideWhenUsed="0" w:qFormat="1"/>
-    <w:lsdException w:name="Table Grid" w:semiHidden="0" w:uiPriority="59" w:unhideWhenUsed="0"/>
-    <w:lsdException w:name="Placeholder Text" w:unhideWhenUsed="0"/>
-    <w:lsdException w:name="No Spacing" w:semiHidden="0" w:uiPriority="1" w:unhideWhenUsed="0" w:qFormat="1"/>
-    <w:lsdException w:name="Light Shading" w:semiHidden="0" w:uiPriority="60" w:unhideWhenUsed="0"/>
-    <w:lsdException w:name="Light List" w:semiHidden="0" w:uiPriority="61" w:unhideWhenUsed="0"/>
-    <w:lsdException w:name="Light Grid" w:semiHidden="0" w:uiPriority="62" w:unhideWhenUsed="0"/>
-    <w:lsdException w:name="Medium Shading 1" w:semiHidden="0" w:uiPriority="63" w:unhideWhenUsed="0"/>
-    <w:lsdException w:name="Medium Shading 2" w:semiHidden="0" w:uiPriority="64" w:unhideWhenUsed="0"/>
-    <w:lsdException w:name="Medium List 1" w:semiHidden="0" w:uiPriority="65" w:unhideWhenUsed="0"/>
-    <w:lsdException w:name="Medium List 2" w:semiHidden="0" w:uiPriority="66" w:unhideWhenUsed="0"/>
-    <w:lsdException w:name="Medium Grid 1" w:semiHidden="0" w:uiPriority="67" w:unhideWhenUsed="0"/>
-    <w:lsdException w:name="Medium Grid 2" w:semiHidden="0" w:uiPriority="68" w:unhideWhenUsed="0"/>
-    <w:lsdException w:name="Medium Grid 3" w:semiHidden="0" w:uiPriority="69" w:unhideWhenUsed="0"/>
-    <w:lsdException w:name="Dark List" w:semiHidden="0" w:uiPriority="70" w:unhideWhenUsed="0"/>
-    <w:lsdException w:name="Colorful Shading" w:semiHidden="0" w:uiPriority="71" w:unhideWhenUsed="0"/>
-    <w:lsdException w:name="Colorful List" w:semiHidden="0" w:uiPriority="72" w:unhideWhenUsed="0"/>
-    <w:lsdException w:name="Colorful Grid" w:semiHidden="0" w:uiPriority="73" w:unhideWhenUsed="0"/>
-    <w:lsdException w:name="Light Shading Accent 1" w:semiHidden="0" w:uiPriority="60" w:unhideWhenUsed="0"/>
-    <w:lsdException w:name="Light List Accent 1" w:semiHidden="0" w:uiPriority="61" w:unhideWhenUsed="0"/>
-    <w:lsdException w:name="Light Grid Accent 1" w:semiHidden="0" w:uiPriority="62" w:unhideWhenUsed="0"/>
-    <w:lsdException w:name="Medium Shading 1 Accent 1" w:semiHidden="0" w:uiPriority="63" w:unhideWhenUsed="0"/>
-    <w:lsdException w:name="Medium Shading 2 Accent 1" w:semiHidden="0" w:uiPriority="64" w:unhideWhenUsed="0"/>
-    <w:lsdException w:name="Medium List 1 Accent 1" w:semiHidden="0" w:uiPriority="65" w:unhideWhenUsed="0"/>
-    <w:lsdException w:name="Revision" w:unhideWhenUsed="0"/>
-    <w:lsdException w:name="List Paragraph" w:semiHidden="0" w:uiPriority="34" w:unhideWhenUsed="0" w:qFormat="1"/>
-    <w:lsdException w:name="Quote" w:semiHidden="0" w:uiPriority="29" w:unhideWhenUsed="0" w:qFormat="1"/>
-    <w:lsdException w:name="Intense Quote" w:semiHidden="0" w:uiPriority="30" w:unhideWhenUsed="0" w:qFormat="1"/>
-    <w:lsdException w:name="Medium List 2 Accent 1" w:semiHidden="0" w:uiPriority="66" w:unhideWhenUsed="0"/>
-    <w:lsdException w:name="Medium Grid 1 Accent 1" w:semiHidden="0" w:uiPriority="67" w:unhideWhenUsed="0"/>
-    <w:lsdException w:name="Medium Grid 2 Accent 1" w:semiHidden="0" w:uiPriority="68" w:unhideWhenUsed="0"/>
-    <w:lsdException w:name="Medium Grid 3 Accent 1" w:semiHidden="0" w:uiPriority="69" w:unhideWhenUsed="0"/>
-    <w:lsdException w:name="Dark List Accent 1" w:semiHidden="0" w:uiPriority="70" w:unhideWhenUsed="0"/>
-    <w:lsdException w:name="Colorful Shading Accent 1" w:semiHidden="0" w:uiPriority="71" w:unhideWhenUsed="0"/>
-    <w:lsdException w:name="Colorful List Accent 1" w:semiHidden="0" w:uiPriority="72" w:unhideWhenUsed="0"/>
-    <w:lsdException w:name="Colorful Grid Accent 1" w:semiHidden="0" w:uiPriority="73" w:unhideWhenUsed="0"/>
-    <w:lsdException w:name="Light Shading Accent 2" w:semiHidden="0" w:uiPriority="60" w:unhideWhenUsed="0"/>
-    <w:lsdException w:name="Light List Accent 2" w:semiHidden="0" w:uiPriority="61" w:unhideWhenUsed="0"/>
-    <w:lsdException w:name="Light Grid Accent 2" w:semiHidden="0" w:uiPriority="62" w:unhideWhenUsed="0"/>
-    <w:lsdException w:name="Medium Shading 1 Accent 2" w:semiHidden="0" w:uiPriority="63" w:unhideWhenUsed="0"/>
-    <w:lsdException w:name="Medium Shading 2 Accent 2" w:semiHidden="0" w:uiPriority="64" w:unhideWhenUsed="0"/>
-    <w:lsdException w:name="Medium List 1 Accent 2" w:semiHidden="0" w:uiPriority="65" w:unhideWhenUsed="0"/>
-    <w:lsdException w:name="Medium List 2 Accent 2" w:semiHidden="0" w:uiPriority="66" w:unhideWhenUsed="0"/>
-    <w:lsdException w:name="Medium Grid 1 Accent 2" w:semiHidden="0" w:uiPriority="67" w:unhideWhenUsed="0"/>
-    <w:lsdException w:name="Medium Grid 2 Accent 2" w:semiHidden="0" w:uiPriority="68" w:unhideWhenUsed="0"/>
-    <w:lsdException w:name="Medium Grid 3 Accent 2" w:semiHidden="0" w:uiPriority="69" w:unhideWhenUsed="0"/>
-    <w:lsdException w:name="Dark List Accent 2" w:semiHidden="0" w:uiPriority="70" w:unhideWhenUsed="0"/>
-    <w:lsdException w:name="Colorful Shading Accent 2" w:semiHidden="0" w:uiPriority="71" w:unhideWhenUsed="0"/>
-    <w:lsdException w:name="Colorful List Accent 2" w:semiHidden="0" w:uiPriority="72" w:unhideWhenUsed="0"/>
-    <w:lsdException w:name="Colorful Grid Accent 2" w:semiHidden="0" w:uiPriority="73" w:unhideWhenUsed="0"/>
-    <w:lsdException w:name="Light Shading Accent 3" w:semiHidden="0" w:uiPriority="60" w:unhideWhenUsed="0"/>
-    <w:lsdException w:name="Light List Accent 3" w:semiHidden="0" w:uiPriority="61" w:unhideWhenUsed="0"/>
-    <w:lsdException w:name="Light Grid Accent 3" w:semiHidden="0" w:uiPriority="62" w:unhideWhenUsed="0"/>
-    <w:lsdException w:name="Medium Shading 1 Accent 3" w:semiHidden="0" w:uiPriority="63" w:unhideWhenUsed="0"/>
-    <w:lsdException w:name="Medium Shading 2 Accent 3" w:semiHidden="0" w:uiPriority="64" w:unhideWhenUsed="0"/>
-    <w:lsdException w:name="Medium List 1 Accent 3" w:semiHidden="0" w:uiPriority="65" w:unhideWhenUsed="0"/>
-    <w:lsdException w:name="Medium List 2 Accent 3" w:semiHidden="0" w:uiPriority="66" w:unhideWhenUsed="0"/>
-    <w:lsdException w:name="Medium Grid 1 Accent 3" w:semiHidden="0" w:uiPriority="67" w:unhideWhenUsed="0"/>
-    <w:lsdException w:name="Medium Grid 2 Accent 3" w:semiHidden="0" w:uiPriority="68" w:unhideWhenUsed="0"/>
-    <w:lsdException w:name="Medium Grid 3 Accent 3" w:semiHidden="0" w:uiPriority="69" w:unhideWhenUsed="0"/>
-    <w:lsdException w:name="Dark List Accent 3" w:semiHidden="0" w:uiPriority="70" w:unhideWhenUsed="0"/>
-    <w:lsdException w:name="Colorful Shading Accent 3" w:semiHidden="0" w:uiPriority="71" w:unhideWhenUsed="0"/>
-    <w:lsdException w:name="Colorful List Accent 3" w:semiHidden="0" w:uiPriority="72" w:unhideWhenUsed="0"/>
-    <w:lsdException w:name="Colorful Grid Accent 3" w:semiHidden="0" w:uiPriority="73" w:unhideWhenUsed="0"/>
-    <w:lsdException w:name="Light Shading Accent 4" w:semiHidden="0" w:uiPriority="60" w:unhideWhenUsed="0"/>
-    <w:lsdException w:name="Light List Accent 4" w:semiHidden="0" w:uiPriority="61" w:unhideWhenUsed="0"/>
-    <w:lsdException w:name="Light Grid Accent 4" w:semiHidden="0" w:uiPriority="62" w:unhideWhenUsed="0"/>
-    <w:lsdException w:name="Medium Shading 1 Accent 4" w:semiHidden="0" w:uiPriority="63" w:unhideWhenUsed="0"/>
-    <w:lsdException w:name="Medium Shading 2 Accent 4" w:semiHidden="0" w:uiPriority="64" w:unhideWhenUsed="0"/>
-    <w:lsdException w:name="Medium List 1 Accent 4" w:semiHidden="0" w:uiPriority="65" w:unhideWhenUsed="0"/>
-    <w:lsdException w:name="Medium List 2 Accent 4" w:semiHidden="0" w:uiPriority="66" w:unhideWhenUsed="0"/>
-    <w:lsdException w:name="Medium Grid 1 Accent 4" w:semiHidden="0" w:uiPriority="67" w:unhideWhenUsed="0"/>
-    <w:lsdException w:name="Medium Grid 2 Accent 4" w:semiHidden="0" w:uiPriority="68" w:unhideWhenUsed="0"/>
-    <w:lsdException w:name="Medium Grid 3 Accent 4" w:semiHidden="0" w:uiPriority="69" w:unhideWhenUsed="0"/>
-    <w:lsdException w:name="Dark List Accent 4" w:semiHidden="0" w:uiPriority="70" w:unhideWhenUsed="0"/>
-    <w:lsdException w:name="Colorful Shading Accent 4" w:semiHidden="0" w:uiPriority="71" w:unhideWhenUsed="0"/>
-    <w:lsdException w:name="Colorful List Accent 4" w:semiHidden="0" w:uiPriority="72" w:unhideWhenUsed="0"/>
-    <w:lsdException w:name="Colorful Grid Accent 4" w:semiHidden="0" w:uiPriority="73" w:unhideWhenUsed="0"/>
-    <w:lsdException w:name="Light Shading Accent 5" w:semiHidden="0" w:uiPriority="60" w:unhideWhenUsed="0"/>
-    <w:lsdException w:name="Light List Accent 5" w:semiHidden="0" w:uiPriority="61" w:unhideWhenUsed="0"/>
-    <w:lsdException w:name="Light Grid Accent 5" w:semiHidden="0" w:uiPriority="62" w:unhideWhenUsed="0"/>
-    <w:lsdException w:name="Medium Shading 1 Accent 5" w:semiHidden="0" w:uiPriority="63" w:unhideWhenUsed="0"/>
-    <w:lsdException w:name="Medium Shading 2 Accent 5" w:semiHidden="0" w:uiPriority="64" w:unhideWhenUsed="0"/>
-    <w:lsdException w:name="Medium List 1 Accent 5" w:semiHidden="0" w:uiPriority="65" w:unhideWhenUsed="0"/>
-    <w:lsdException w:name="Medium List 2 Accent 5" w:semiHidden="0" w:uiPriority="66" w:unhideWhenUsed="0"/>
-    <w:lsdException w:name="Medium Grid 1 Accent 5" w:semiHidden="0" w:uiPriority="67" w:unhideWhenUsed="0"/>
-    <w:lsdException w:name="Medium Grid 2 Accent 5" w:semiHidden="0" w:uiPriority="68" w:unhideWhenUsed="0"/>
-    <w:lsdException w:name="Medium Grid 3 Accent 5" w:semiHidden="0" w:uiPriority="69" w:unhideWhenUsed="0"/>
-    <w:lsdException w:name="Dark List Accent 5" w:semiHidden="0" w:uiPriority="70" w:unhideWhenUsed="0"/>
-    <w:lsdException w:name="Colorful Shading Accent 5" w:semiHidden="0" w:uiPriority="71" w:unhideWhenUsed="0"/>
-    <w:lsdException w:name="Colorful List Accent 5" w:semiHidden="0" w:uiPriority="72" w:unhideWhenUsed="0"/>
-    <w:lsdException w:name="Colorful Grid Accent 5" w:semiHidden="0" w:uiPriority="73" w:unhideWhenUsed="0"/>
-    <w:lsdException w:name="Light Shading Accent 6" w:semiHidden="0" w:uiPriority="60" w:unhideWhenUsed="0"/>
-    <w:lsdException w:name="Light List Accent 6" w:semiHidden="0" w:uiPriority="61" w:unhideWhenUsed="0"/>
-    <w:lsdException w:name="Light Grid Accent 6" w:semiHidden="0" w:uiPriority="62" w:unhideWhenUsed="0"/>
-    <w:lsdException w:name="Medium Shading 1 Accent 6" w:semiHidden="0" w:uiPriority="63" w:unhideWhenUsed="0"/>
-    <w:lsdException w:name="Medium Shading 2 Accent 6" w:semiHidden="0" w:uiPriority="64" w:unhideWhenUsed="0"/>
-    <w:lsdException w:name="Medium List 1 Accent 6" w:semiHidden="0" w:uiPriority="65" w:unhideWhenUsed="0"/>
-    <w:lsdException w:name="Medium List 2 Accent 6" w:semiHidden="0" w:uiPriority="66" w:unhideWhenUsed="0"/>
-    <w:lsdException w:name="Medium Grid 1 Accent 6" w:semiHidden="0" w:uiPriority="67" w:unhideWhenUsed="0"/>
-    <w:lsdException w:name="Medium Grid 2 Accent 6" w:semiHidden="0" w:uiPriority="68" w:unhideWhenUsed="0"/>
-    <w:lsdException w:name="Medium Grid 3 Accent 6" w:semiHidden="0" w:uiPriority="69" w:unhideWhenUsed="0"/>
-    <w:lsdException w:name="Dark List Accent 6" w:semiHidden="0" w:uiPriority="70" w:unhideWhenUsed="0"/>
-    <w:lsdException w:name="Colorful Shading Accent 6" w:semiHidden="0" w:uiPriority="71" w:unhideWhenUsed="0"/>
-    <w:lsdException w:name="Colorful List Accent 6" w:semiHidden="0" w:uiPriority="72" w:unhideWhenUsed="0"/>
-    <w:lsdException w:name="Colorful Grid Accent 6" w:semiHidden="0" w:uiPriority="73" w:unhideWhenUsed="0"/>
-    <w:lsdException w:name="Subtle Emphasis" w:semiHidden="0" w:uiPriority="19" w:unhideWhenUsed="0" w:qFormat="1"/>
-    <w:lsdException w:name="Intense Emphasis" w:semiHidden="0" w:uiPriority="21" w:unhideWhenUsed="0" w:qFormat="1"/>
-    <w:lsdException w:name="Subtle Reference" w:semiHidden="0" w:uiPriority="31" w:unhideWhenUsed="0" w:qFormat="1"/>
-    <w:lsdException w:name="Intense Reference" w:semiHidden="0" w:uiPriority="32" w:unhideWhenUsed="0" w:qFormat="1"/>
-    <w:lsdException w:name="Book Title" w:semiHidden="0" w:uiPriority="33" w:unhideWhenUsed="0" w:qFormat="1"/>
-    <w:lsdException w:name="Bibliography" w:uiPriority="37"/>
-    <w:lsdException w:name="TOC Heading" w:uiPriority="39" w:qFormat="1"/>
-  </w:latentStyles>
-  <w:style w:type="paragraph" w:default="1" w:styleId="Normal">
-    <w:name w:val="Normal"/>
-    <w:qFormat/>
-  </w:style>
-  <w:style w:type="character" w:default="1" w:styleId="Policepardfaut">
-    <w:name w:val="Default Paragraph Font"/>
-    <w:uiPriority w:val="1"/>
-    <w:semiHidden/>
-    <w:unhideWhenUsed/>
-  </w:style>
-  <w:style w:type="table" w:default="1" w:styleId="TableauNormal">
-    <w:name w:val="Normal Table"/>
-    <w:uiPriority w:val="99"/>
-    <w:semiHidden/>
-    <w:unhideWhenUsed/>
-    <w:tblPr>
-      <w:tblInd w:w="0" w:type="dxa"/>
-      <w:tblCellMar>
-        <w:top w:w="0" w:type="dxa"/>
-        <w:left w:w="108" w:type="dxa"/>
-        <w:bottom w:w="0" w:type="dxa"/>
-        <w:right w:w="108" w:type="dxa"/>
-      </w:tblCellMar>
-    </w:tblPr>
-  </w:style>
-  <w:style w:type="numbering" w:default="1" w:styleId="Aucuneliste">
-    <w:name w:val="No List"/>
-    <w:uiPriority w:val="99"/>
-    <w:semiHidden/>
-    <w:unhideWhenUsed/>
-  </w:style>
-</w:styles>
-</file>
-
-<file path=word/glossary/webSettings.xml><?xml version="1.0" encoding="utf-8"?>
-<w:webSettings xmlns:mc="http://schemas.openxmlformats.org/markup-compatibility/2006" xmlns:r="http://schemas.openxmlformats.org/officeDocument/2006/relationships" xmlns:w="http://schemas.openxmlformats.org/wordprocessingml/2006/main" xmlns:w14="http://schemas.microsoft.com/office/word/2010/wordml" mc:Ignorable="w14">
-  <w:optimizeForBrowser/>
-</w:webSettings>
-</file>
-
 <file path=word/theme/theme1.xml><?xml version="1.0" encoding="utf-8"?>
 <a:theme xmlns:a="http://schemas.openxmlformats.org/drawingml/2006/main" name="Papyrus">
   <a:themeElements>
@@ -6373,7 +5694,7 @@
 </file>
 
 <file path=customXml/itemProps2.xml><?xml version="1.0" encoding="utf-8"?>
-<ds:datastoreItem xmlns:ds="http://schemas.openxmlformats.org/officeDocument/2006/customXml" ds:itemID="{70855C75-DEAE-403B-87DF-A684C19F2019}">
+<ds:datastoreItem xmlns:ds="http://schemas.openxmlformats.org/officeDocument/2006/customXml" ds:itemID="{6E633583-1D90-45A3-8CF5-2907E37FA252}">
   <ds:schemaRefs>
     <ds:schemaRef ds:uri="http://schemas.openxmlformats.org/officeDocument/2006/bibliography"/>
   </ds:schemaRefs>

</xml_diff>